<commit_message>
add project gestion-contactos(beta) and informe04(beta)
</commit_message>
<xml_diff>
--- a/informe practica 04 (beta).docx
+++ b/informe practica 04 (beta).docx
@@ -90,7 +90,7 @@
               </wp:anchor>
             </w:drawing>
           </mc:Choice>
-          <mc:Fallback xmlns:w16sdtfl="http://schemas.microsoft.com/office/word/2024/wordml/sdtformatlock" xmlns:w16sdtdh="http://schemas.microsoft.com/office/word/2020/wordml/sdtdatahash" xmlns:w16du="http://schemas.microsoft.com/office/word/2023/wordml/word16du" xmlns:w16="http://schemas.microsoft.com/office/word/2018/wordml" xmlns:w16cex="http://schemas.microsoft.com/office/word/2018/wordml/cex" xmlns:oel="http://schemas.microsoft.com/office/2019/extlst">
+          <mc:Fallback xmlns:oel="http://schemas.microsoft.com/office/2019/extlst" xmlns:w16cex="http://schemas.microsoft.com/office/word/2018/wordml/cex" xmlns:w16="http://schemas.microsoft.com/office/word/2018/wordml" xmlns:w16du="http://schemas.microsoft.com/office/word/2023/wordml/word16du" xmlns:w16sdtdh="http://schemas.microsoft.com/office/word/2020/wordml/sdtdatahash" xmlns:w16sdtfl="http://schemas.microsoft.com/office/word/2024/wordml/sdtformatlock">
             <w:pict>
               <v:line w14:anchorId="79000A9E" id="Conector recto 11" o:spid="_x0000_s1026" style="position:absolute;flip:y;z-index:251662336;visibility:visible;mso-wrap-style:square;mso-width-percent:0;mso-height-percent:0;mso-wrap-distance-left:9pt;mso-wrap-distance-top:0;mso-wrap-distance-right:9pt;mso-wrap-distance-bottom:0;mso-position-horizontal:absolute;mso-position-horizontal-relative:text;mso-position-vertical:absolute;mso-position-vertical-relative:text;mso-width-percent:0;mso-height-percent:0;mso-width-relative:page;mso-height-relative:page" from="0,9.45pt" to="495pt,9.45pt" o:gfxdata="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" o:allowincell="f" strokeweight="4.5pt">
                 <v:stroke linestyle="thickThin"/>
@@ -444,7 +444,7 @@
               </wp:anchor>
             </w:drawing>
           </mc:Choice>
-          <mc:Fallback xmlns:w16sdtfl="http://schemas.microsoft.com/office/word/2024/wordml/sdtformatlock" xmlns:w16sdtdh="http://schemas.microsoft.com/office/word/2020/wordml/sdtdatahash" xmlns:w16du="http://schemas.microsoft.com/office/word/2023/wordml/word16du" xmlns:w16="http://schemas.microsoft.com/office/word/2018/wordml" xmlns:w16cex="http://schemas.microsoft.com/office/word/2018/wordml/cex" xmlns:oel="http://schemas.microsoft.com/office/2019/extlst">
+          <mc:Fallback xmlns:oel="http://schemas.microsoft.com/office/2019/extlst" xmlns:w16cex="http://schemas.microsoft.com/office/word/2018/wordml/cex" xmlns:w16="http://schemas.microsoft.com/office/word/2018/wordml" xmlns:w16du="http://schemas.microsoft.com/office/word/2023/wordml/word16du" xmlns:w16sdtdh="http://schemas.microsoft.com/office/word/2020/wordml/sdtdatahash" xmlns:w16sdtfl="http://schemas.microsoft.com/office/word/2024/wordml/sdtformatlock">
             <w:pict>
               <v:shapetype w14:anchorId="23E962EA" id="_x0000_t66" coordsize="21600,21600" o:spt="66" adj="5400,5400" path="m@0,l@0@1,21600@1,21600@2@0@2@0,21600,,10800xe">
                 <v:stroke joinstyle="miter"/>
@@ -542,7 +542,7 @@
               </wp:anchor>
             </w:drawing>
           </mc:Choice>
-          <mc:Fallback xmlns:w16sdtfl="http://schemas.microsoft.com/office/word/2024/wordml/sdtformatlock" xmlns:w16sdtdh="http://schemas.microsoft.com/office/word/2020/wordml/sdtdatahash" xmlns:w16du="http://schemas.microsoft.com/office/word/2023/wordml/word16du" xmlns:w16="http://schemas.microsoft.com/office/word/2018/wordml" xmlns:w16cex="http://schemas.microsoft.com/office/word/2018/wordml/cex" xmlns:oel="http://schemas.microsoft.com/office/2019/extlst">
+          <mc:Fallback xmlns:oel="http://schemas.microsoft.com/office/2019/extlst" xmlns:w16cex="http://schemas.microsoft.com/office/word/2018/wordml/cex" xmlns:w16="http://schemas.microsoft.com/office/word/2018/wordml" xmlns:w16du="http://schemas.microsoft.com/office/word/2023/wordml/word16du" xmlns:w16sdtdh="http://schemas.microsoft.com/office/word/2020/wordml/sdtdatahash" xmlns:w16sdtfl="http://schemas.microsoft.com/office/word/2024/wordml/sdtformatlock">
             <w:pict>
               <v:shapetype w14:anchorId="001D26AC" id="_x0000_t13" coordsize="21600,21600" o:spt="13" adj="16200,5400" path="m@0,l@0@1,0@1,0@2@0@2@0,21600,21600,10800xe">
                 <v:stroke joinstyle="miter"/>
@@ -16005,7 +16005,7 @@
                 <w:sz w:val="22"/>
                 <w:lang w:val="es-MX"/>
               </w:rPr>
-              <w:t>5</w:t>
+              <w:t>2</w:t>
             </w:r>
             <w:r>
               <w:rPr>
@@ -16029,7 +16029,7 @@
                 <w:sz w:val="22"/>
                 <w:lang w:val="es-MX"/>
               </w:rPr>
-              <w:t>5</w:t>
+              <w:t>6</w:t>
             </w:r>
             <w:r>
               <w:rPr>
@@ -16085,7 +16085,7 @@
                 <w:sz w:val="22"/>
                 <w:szCs w:val="22"/>
               </w:rPr>
-              <w:t xml:space="preserve">y resumen sobre los </w:t>
+              <w:t xml:space="preserve">y resumen sobre </w:t>
             </w:r>
             <w:r>
               <w:rPr>
@@ -16093,7 +16093,7 @@
                 <w:sz w:val="22"/>
                 <w:szCs w:val="22"/>
               </w:rPr>
-              <w:t xml:space="preserve">controles de Git y GitHub, tanto como sus comandos, ramas, repositorios, entre otros. </w:t>
+              <w:t>conceptos fundamentales de Machine Learning</w:t>
             </w:r>
           </w:p>
         </w:tc>
@@ -16162,7 +16162,7 @@
                 <w:sz w:val="22"/>
                 <w:lang w:val="es-MX"/>
               </w:rPr>
-              <w:t>06</w:t>
+              <w:t>03</w:t>
             </w:r>
             <w:r>
               <w:rPr>
@@ -16178,7 +16178,15 @@
                 <w:sz w:val="22"/>
                 <w:lang w:val="es-MX"/>
               </w:rPr>
-              <w:t>05</w:t>
+              <w:t>0</w:t>
+            </w:r>
+            <w:r>
+              <w:rPr>
+                <w:bCs w:val="0"/>
+                <w:sz w:val="22"/>
+                <w:lang w:val="es-MX"/>
+              </w:rPr>
+              <w:t>6</w:t>
             </w:r>
             <w:r>
               <w:rPr>
@@ -16302,7 +16310,7 @@
                 <w:sz w:val="22"/>
                 <w:lang w:val="es-MX"/>
               </w:rPr>
-              <w:t>07</w:t>
+              <w:t>04</w:t>
             </w:r>
             <w:r>
               <w:rPr>
@@ -16318,7 +16326,15 @@
                 <w:sz w:val="22"/>
                 <w:lang w:val="es-MX"/>
               </w:rPr>
-              <w:t>05</w:t>
+              <w:t>0</w:t>
+            </w:r>
+            <w:r>
+              <w:rPr>
+                <w:bCs w:val="0"/>
+                <w:sz w:val="22"/>
+                <w:lang w:val="es-MX"/>
+              </w:rPr>
+              <w:t>6</w:t>
             </w:r>
             <w:r>
               <w:rPr>
@@ -16359,34 +16375,7 @@
                 <w:szCs w:val="22"/>
                 <w:lang w:val="es-PE"/>
               </w:rPr>
-              <w:t>Obtención</w:t>
-            </w:r>
-            <w:r>
-              <w:rPr>
-                <w:b w:val="0"/>
-                <w:sz w:val="22"/>
-                <w:szCs w:val="22"/>
-                <w:lang w:val="es-PE"/>
-              </w:rPr>
-              <w:t xml:space="preserve"> de repositorio asignado </w:t>
-            </w:r>
-            <w:r>
-              <w:rPr>
-                <w:b w:val="0"/>
-                <w:sz w:val="22"/>
-                <w:szCs w:val="22"/>
-                <w:lang w:val="es-PE"/>
-              </w:rPr>
-              <w:t xml:space="preserve">usando </w:t>
-            </w:r>
-            <w:r>
-              <w:rPr>
-                <w:b w:val="0"/>
-                <w:sz w:val="22"/>
-                <w:szCs w:val="22"/>
-                <w:lang w:val="es-PE"/>
-              </w:rPr>
-              <w:t>la configuración inicial de Gitflow.</w:t>
+              <w:t>Realización de prueba Kahoot sobre conceptos básicos de Machine Learning</w:t>
             </w:r>
           </w:p>
         </w:tc>
@@ -16455,7 +16444,7 @@
                 <w:sz w:val="22"/>
                 <w:lang w:val="es-MX"/>
               </w:rPr>
-              <w:t>08</w:t>
+              <w:t>05</w:t>
             </w:r>
             <w:r>
               <w:rPr>
@@ -16471,7 +16460,15 @@
                 <w:sz w:val="22"/>
                 <w:lang w:val="es-MX"/>
               </w:rPr>
-              <w:t>05</w:t>
+              <w:t>0</w:t>
+            </w:r>
+            <w:r>
+              <w:rPr>
+                <w:bCs w:val="0"/>
+                <w:sz w:val="22"/>
+                <w:lang w:val="es-MX"/>
+              </w:rPr>
+              <w:t>6</w:t>
             </w:r>
             <w:r>
               <w:rPr>
@@ -16510,7 +16507,7 @@
                 <w:sz w:val="22"/>
                 <w:szCs w:val="22"/>
               </w:rPr>
-              <w:t>Creación de ramas temporales para agregar una n</w:t>
+              <w:t xml:space="preserve">Empleo de </w:t>
             </w:r>
             <w:r>
               <w:rPr>
@@ -16518,31 +16515,7 @@
                 <w:sz w:val="22"/>
                 <w:szCs w:val="22"/>
               </w:rPr>
-              <w:t xml:space="preserve">ueva </w:t>
-            </w:r>
-            <w:r>
-              <w:rPr>
-                <w:b w:val="0"/>
-                <w:sz w:val="22"/>
-                <w:szCs w:val="22"/>
-              </w:rPr>
-              <w:t>f</w:t>
-            </w:r>
-            <w:r>
-              <w:rPr>
-                <w:b w:val="0"/>
-                <w:sz w:val="22"/>
-                <w:szCs w:val="22"/>
-              </w:rPr>
-              <w:t>unción</w:t>
-            </w:r>
-            <w:r>
-              <w:rPr>
-                <w:b w:val="0"/>
-                <w:sz w:val="22"/>
-                <w:szCs w:val="22"/>
-              </w:rPr>
-              <w:t xml:space="preserve"> y versión y corrección de errores en un proyecto con merge.</w:t>
+              <w:t>una red neuronal para predecir si un estudiante aprueba o no, en base a las horas de estudio</w:t>
             </w:r>
           </w:p>
         </w:tc>
@@ -16611,7 +16584,7 @@
                 <w:sz w:val="22"/>
                 <w:lang w:val="es-MX"/>
               </w:rPr>
-              <w:t>09</w:t>
+              <w:t>06</w:t>
             </w:r>
             <w:r>
               <w:rPr>
@@ -16627,7 +16600,15 @@
                 <w:sz w:val="22"/>
                 <w:lang w:val="es-MX"/>
               </w:rPr>
-              <w:t>05</w:t>
+              <w:t>0</w:t>
+            </w:r>
+            <w:r>
+              <w:rPr>
+                <w:bCs w:val="0"/>
+                <w:sz w:val="22"/>
+                <w:lang w:val="es-MX"/>
+              </w:rPr>
+              <w:t>6</w:t>
             </w:r>
             <w:r>
               <w:rPr>
@@ -16668,8 +16649,10 @@
                 <w:szCs w:val="22"/>
                 <w:lang w:val="es-MX"/>
               </w:rPr>
-              <w:t>Manejo de</w:t>
-            </w:r>
+              <w:t>Realiz</w:t>
+            </w:r>
+            <w:bookmarkStart w:id="0" w:name="_GoBack"/>
+            <w:bookmarkEnd w:id="0"/>
             <w:r>
               <w:rPr>
                 <w:b w:val="0"/>
@@ -16677,7 +16660,7 @@
                 <w:szCs w:val="22"/>
                 <w:lang w:val="es-MX"/>
               </w:rPr>
-              <w:t xml:space="preserve"> la estrategia GitHub Flow para desarrollar proyectos de forma colab</w:t>
+              <w:t>ación</w:t>
             </w:r>
             <w:r>
               <w:rPr>
@@ -16686,16 +16669,7 @@
                 <w:szCs w:val="22"/>
                 <w:lang w:val="es-MX"/>
               </w:rPr>
-              <w:t xml:space="preserve"> </w:t>
-            </w:r>
-            <w:r>
-              <w:rPr>
-                <w:b w:val="0"/>
-                <w:sz w:val="22"/>
-                <w:szCs w:val="22"/>
-                <w:lang w:val="es-MX"/>
-              </w:rPr>
-              <w:t>usando Git y GitHub Classroom</w:t>
+              <w:t xml:space="preserve"> al menos 02 predicciones, explicarlas y generar un gráfico</w:t>
             </w:r>
           </w:p>
         </w:tc>
@@ -16767,7 +16741,7 @@
                 <w:sz w:val="22"/>
                 <w:lang w:val="es-MX"/>
               </w:rPr>
-              <w:t>10</w:t>
+              <w:t>07</w:t>
             </w:r>
             <w:r>
               <w:rPr>
@@ -16783,7 +16757,15 @@
                 <w:sz w:val="22"/>
                 <w:lang w:val="es-MX"/>
               </w:rPr>
-              <w:t>05</w:t>
+              <w:t>0</w:t>
+            </w:r>
+            <w:r>
+              <w:rPr>
+                <w:bCs w:val="0"/>
+                <w:sz w:val="22"/>
+                <w:lang w:val="es-MX"/>
+              </w:rPr>
+              <w:t>6</w:t>
             </w:r>
             <w:r>
               <w:rPr>
@@ -17086,15 +17068,7 @@
                 <w:sz w:val="22"/>
                 <w:lang w:val="es-MX"/>
               </w:rPr>
-              <w:t>1</w:t>
-            </w:r>
-            <w:r>
-              <w:rPr>
-                <w:bCs w:val="0"/>
-                <w:sz w:val="22"/>
-                <w:lang w:val="es-MX"/>
-              </w:rPr>
-              <w:t>2</w:t>
+              <w:t>09</w:t>
             </w:r>
             <w:r>
               <w:rPr>
@@ -17118,7 +17092,7 @@
                 <w:sz w:val="22"/>
                 <w:lang w:val="es-MX"/>
               </w:rPr>
-              <w:t>5</w:t>
+              <w:t>6</w:t>
             </w:r>
             <w:r>
               <w:rPr>
@@ -17151,64 +17125,6 @@
                 <w:lang w:val="es-MX"/>
               </w:rPr>
             </w:pPr>
-            <w:r>
-              <w:rPr>
-                <w:b w:val="0"/>
-                <w:sz w:val="22"/>
-                <w:szCs w:val="22"/>
-                <w:lang w:val="es-MX"/>
-              </w:rPr>
-              <w:t>Culminación de</w:t>
-            </w:r>
-            <w:r>
-              <w:rPr>
-                <w:b w:val="0"/>
-                <w:sz w:val="22"/>
-                <w:szCs w:val="22"/>
-                <w:lang w:val="es-MX"/>
-              </w:rPr>
-              <w:t xml:space="preserve"> la estrategia GitHub Flow para desarrollar proyectos de forma </w:t>
-            </w:r>
-            <w:proofErr w:type="spellStart"/>
-            <w:r>
-              <w:rPr>
-                <w:b w:val="0"/>
-                <w:sz w:val="22"/>
-                <w:szCs w:val="22"/>
-                <w:lang w:val="es-MX"/>
-              </w:rPr>
-              <w:t>colab</w:t>
-            </w:r>
-            <w:proofErr w:type="spellEnd"/>
-            <w:r>
-              <w:rPr>
-                <w:b w:val="0"/>
-                <w:sz w:val="22"/>
-                <w:szCs w:val="22"/>
-                <w:lang w:val="es-MX"/>
-              </w:rPr>
-              <w:t xml:space="preserve"> </w:t>
-            </w:r>
-            <w:r>
-              <w:rPr>
-                <w:b w:val="0"/>
-                <w:sz w:val="22"/>
-                <w:szCs w:val="22"/>
-                <w:lang w:val="es-MX"/>
-              </w:rPr>
-              <w:t xml:space="preserve">usando Git y GitHub </w:t>
-            </w:r>
-            <w:proofErr w:type="spellStart"/>
-            <w:r>
-              <w:rPr>
-                <w:b w:val="0"/>
-                <w:sz w:val="22"/>
-                <w:szCs w:val="22"/>
-                <w:lang w:val="es-MX"/>
-              </w:rPr>
-              <w:t>Classroom</w:t>
-            </w:r>
-            <w:proofErr w:type="spellEnd"/>
           </w:p>
         </w:tc>
         <w:tc>
@@ -17276,7 +17192,7 @@
                 <w:sz w:val="22"/>
                 <w:lang w:val="es-MX"/>
               </w:rPr>
-              <w:t>3</w:t>
+              <w:t>0</w:t>
             </w:r>
             <w:r>
               <w:rPr>
@@ -17300,7 +17216,7 @@
                 <w:sz w:val="22"/>
                 <w:lang w:val="es-MX"/>
               </w:rPr>
-              <w:t>5</w:t>
+              <w:t>6</w:t>
             </w:r>
             <w:r>
               <w:rPr>
@@ -17333,24 +17249,6 @@
                 <w:lang w:val="es-MX"/>
               </w:rPr>
             </w:pPr>
-            <w:r>
-              <w:rPr>
-                <w:b w:val="0"/>
-                <w:sz w:val="22"/>
-                <w:lang w:val="es-MX"/>
-              </w:rPr>
-              <w:t xml:space="preserve">Elección y planificación de equipos del proyecto final de curso de </w:t>
-            </w:r>
-            <w:proofErr w:type="spellStart"/>
-            <w:r>
-              <w:rPr>
-                <w:b w:val="0"/>
-                <w:sz w:val="22"/>
-                <w:lang w:val="es-MX"/>
-              </w:rPr>
-              <w:t>Fullstack</w:t>
-            </w:r>
-            <w:proofErr w:type="spellEnd"/>
           </w:p>
         </w:tc>
         <w:tc>
@@ -17418,7 +17316,7 @@
                 <w:sz w:val="22"/>
                 <w:lang w:val="es-MX"/>
               </w:rPr>
-              <w:t>4</w:t>
+              <w:t>1</w:t>
             </w:r>
             <w:r>
               <w:rPr>
@@ -17442,7 +17340,7 @@
                 <w:sz w:val="22"/>
                 <w:lang w:val="es-MX"/>
               </w:rPr>
-              <w:t>5</w:t>
+              <w:t>6</w:t>
             </w:r>
             <w:r>
               <w:rPr>
@@ -17476,50 +17374,6 @@
                 <w:lang w:val="es-MX"/>
               </w:rPr>
             </w:pPr>
-            <w:r>
-              <w:rPr>
-                <w:b w:val="0"/>
-                <w:sz w:val="22"/>
-                <w:lang w:val="es-MX"/>
-              </w:rPr>
-              <w:t xml:space="preserve">Creación </w:t>
-            </w:r>
-            <w:r>
-              <w:rPr>
-                <w:b w:val="0"/>
-                <w:sz w:val="22"/>
-                <w:szCs w:val="22"/>
-                <w:lang w:val="es-MX"/>
-              </w:rPr>
-              <w:t xml:space="preserve">de proyecto de una </w:t>
-            </w:r>
-            <w:r>
-              <w:rPr>
-                <w:b w:val="0"/>
-                <w:sz w:val="22"/>
-                <w:szCs w:val="22"/>
-                <w:lang w:val="es-MX"/>
-              </w:rPr>
-              <w:t xml:space="preserve">Lista de </w:t>
-            </w:r>
-            <w:r>
-              <w:rPr>
-                <w:b w:val="0"/>
-                <w:sz w:val="22"/>
-                <w:szCs w:val="22"/>
-                <w:lang w:val="es-MX"/>
-              </w:rPr>
-              <w:t>Tareas</w:t>
-            </w:r>
-            <w:r>
-              <w:rPr>
-                <w:b w:val="0"/>
-                <w:sz w:val="22"/>
-                <w:szCs w:val="22"/>
-                <w:lang w:val="es-MX"/>
-              </w:rPr>
-              <w:t xml:space="preserve"> Interactiva con Node.js, DOM y Eventos</w:t>
-            </w:r>
           </w:p>
         </w:tc>
         <w:tc>
@@ -17587,7 +17441,7 @@
                 <w:sz w:val="22"/>
                 <w:lang w:val="es-MX"/>
               </w:rPr>
-              <w:t>5</w:t>
+              <w:t>2</w:t>
             </w:r>
             <w:r>
               <w:rPr>
@@ -17611,7 +17465,7 @@
                 <w:sz w:val="22"/>
                 <w:lang w:val="es-MX"/>
               </w:rPr>
-              <w:t>5</w:t>
+              <w:t>6</w:t>
             </w:r>
             <w:r>
               <w:rPr>
@@ -17644,22 +17498,6 @@
                 <w:lang w:val="es-MX"/>
               </w:rPr>
             </w:pPr>
-            <w:r>
-              <w:rPr>
-                <w:b w:val="0"/>
-                <w:sz w:val="22"/>
-                <w:lang w:val="es-MX"/>
-              </w:rPr>
-              <w:t xml:space="preserve">Creación de proyecto </w:t>
-            </w:r>
-            <w:r>
-              <w:rPr>
-                <w:b w:val="0"/>
-                <w:sz w:val="22"/>
-                <w:lang w:val="es-MX"/>
-              </w:rPr>
-              <w:t>Lista de tareas dinámica con almacenamiento y control de eventos múltiples</w:t>
-            </w:r>
           </w:p>
         </w:tc>
         <w:tc>
@@ -17727,6 +17565,30 @@
                 <w:sz w:val="22"/>
                 <w:lang w:val="es-MX"/>
               </w:rPr>
+              <w:t>3</w:t>
+            </w:r>
+            <w:r>
+              <w:rPr>
+                <w:bCs w:val="0"/>
+                <w:sz w:val="22"/>
+                <w:lang w:val="es-MX"/>
+              </w:rPr>
+              <w:t>/</w:t>
+            </w:r>
+            <w:r>
+              <w:rPr>
+                <w:bCs w:val="0"/>
+                <w:sz w:val="22"/>
+                <w:lang w:val="es-MX"/>
+              </w:rPr>
+              <w:t>0</w:t>
+            </w:r>
+            <w:r>
+              <w:rPr>
+                <w:bCs w:val="0"/>
+                <w:sz w:val="22"/>
+                <w:lang w:val="es-MX"/>
+              </w:rPr>
               <w:t>6</w:t>
             </w:r>
             <w:r>
@@ -17743,30 +17605,6 @@
                 <w:sz w:val="22"/>
                 <w:lang w:val="es-MX"/>
               </w:rPr>
-              <w:t>0</w:t>
-            </w:r>
-            <w:r>
-              <w:rPr>
-                <w:bCs w:val="0"/>
-                <w:sz w:val="22"/>
-                <w:lang w:val="es-MX"/>
-              </w:rPr>
-              <w:t>5</w:t>
-            </w:r>
-            <w:r>
-              <w:rPr>
-                <w:bCs w:val="0"/>
-                <w:sz w:val="22"/>
-                <w:lang w:val="es-MX"/>
-              </w:rPr>
-              <w:t>/</w:t>
-            </w:r>
-            <w:r>
-              <w:rPr>
-                <w:bCs w:val="0"/>
-                <w:sz w:val="22"/>
-                <w:lang w:val="es-MX"/>
-              </w:rPr>
               <w:t>25</w:t>
             </w:r>
           </w:p>
@@ -17784,22 +17622,6 @@
                 <w:lang w:val="es-MX"/>
               </w:rPr>
             </w:pPr>
-            <w:r>
-              <w:rPr>
-                <w:b w:val="0"/>
-                <w:sz w:val="22"/>
-                <w:lang w:val="es-MX"/>
-              </w:rPr>
-              <w:t xml:space="preserve">Creación de proyecto </w:t>
-            </w:r>
-            <w:r>
-              <w:rPr>
-                <w:b w:val="0"/>
-                <w:sz w:val="22"/>
-                <w:lang w:val="es-MX"/>
-              </w:rPr>
-              <w:t>CRUD de Usuarios con Node.js, MySQL y HTML (Modelo MVC)</w:t>
-            </w:r>
           </w:p>
         </w:tc>
         <w:tc>
@@ -17870,7 +17692,7 @@
                 <w:sz w:val="22"/>
                 <w:lang w:val="es-MX"/>
               </w:rPr>
-              <w:t>7</w:t>
+              <w:t>4</w:t>
             </w:r>
             <w:r>
               <w:rPr>
@@ -17894,7 +17716,7 @@
                 <w:sz w:val="22"/>
                 <w:lang w:val="es-MX"/>
               </w:rPr>
-              <w:t>5</w:t>
+              <w:t>6</w:t>
             </w:r>
             <w:r>
               <w:rPr>
@@ -18210,7 +18032,15 @@
                 <w:sz w:val="22"/>
                 <w:lang w:val="es-MX"/>
               </w:rPr>
-              <w:t>19</w:t>
+              <w:t>1</w:t>
+            </w:r>
+            <w:r>
+              <w:rPr>
+                <w:bCs w:val="0"/>
+                <w:sz w:val="22"/>
+                <w:lang w:val="es-MX"/>
+              </w:rPr>
+              <w:t>6</w:t>
             </w:r>
             <w:r>
               <w:rPr>
@@ -18234,7 +18064,7 @@
                 <w:sz w:val="22"/>
                 <w:lang w:val="es-MX"/>
               </w:rPr>
-              <w:t>5</w:t>
+              <w:t>6</w:t>
             </w:r>
             <w:r>
               <w:rPr>
@@ -18267,68 +18097,6 @@
                 <w:lang w:val="es-MX"/>
               </w:rPr>
             </w:pPr>
-            <w:r>
-              <w:rPr>
-                <w:b w:val="0"/>
-                <w:sz w:val="22"/>
-                <w:lang w:val="es-MX"/>
-              </w:rPr>
-              <w:t xml:space="preserve">Introducción </w:t>
-            </w:r>
-            <w:r>
-              <w:rPr>
-                <w:b w:val="0"/>
-                <w:sz w:val="22"/>
-                <w:lang w:val="es-MX"/>
-              </w:rPr>
-              <w:t xml:space="preserve">acerca de </w:t>
-            </w:r>
-            <w:r>
-              <w:rPr>
-                <w:b w:val="0"/>
-                <w:sz w:val="22"/>
-                <w:lang w:val="es-MX"/>
-              </w:rPr>
-              <w:t xml:space="preserve">los fundamentos de </w:t>
-            </w:r>
-            <w:proofErr w:type="spellStart"/>
-            <w:r>
-              <w:rPr>
-                <w:b w:val="0"/>
-                <w:sz w:val="22"/>
-                <w:lang w:val="es-MX"/>
-              </w:rPr>
-              <w:t>Node</w:t>
-            </w:r>
-            <w:proofErr w:type="spellEnd"/>
-            <w:r>
-              <w:rPr>
-                <w:b w:val="0"/>
-                <w:sz w:val="22"/>
-                <w:lang w:val="es-MX"/>
-              </w:rPr>
-              <w:t xml:space="preserve"> </w:t>
-            </w:r>
-            <w:proofErr w:type="spellStart"/>
-            <w:r>
-              <w:rPr>
-                <w:b w:val="0"/>
-                <w:sz w:val="22"/>
-                <w:lang w:val="es-MX"/>
-              </w:rPr>
-              <w:t>Package</w:t>
-            </w:r>
-            <w:proofErr w:type="spellEnd"/>
-            <w:r>
-              <w:rPr>
-                <w:b w:val="0"/>
-                <w:sz w:val="22"/>
-                <w:lang w:val="es-MX"/>
-              </w:rPr>
-              <w:t xml:space="preserve"> Manager</w:t>
-            </w:r>
-            <w:bookmarkStart w:id="0" w:name="_GoBack"/>
-            <w:bookmarkEnd w:id="0"/>
           </w:p>
         </w:tc>
         <w:tc>
@@ -18388,7 +18156,15 @@
                 <w:sz w:val="22"/>
                 <w:lang w:val="es-MX"/>
               </w:rPr>
-              <w:t>2</w:t>
+              <w:t>17</w:t>
+            </w:r>
+            <w:r>
+              <w:rPr>
+                <w:bCs w:val="0"/>
+                <w:sz w:val="22"/>
+                <w:lang w:val="es-MX"/>
+              </w:rPr>
+              <w:t>/</w:t>
             </w:r>
             <w:r>
               <w:rPr>
@@ -18404,6 +18180,14 @@
                 <w:sz w:val="22"/>
                 <w:lang w:val="es-MX"/>
               </w:rPr>
+              <w:t>6</w:t>
+            </w:r>
+            <w:r>
+              <w:rPr>
+                <w:bCs w:val="0"/>
+                <w:sz w:val="22"/>
+                <w:lang w:val="es-MX"/>
+              </w:rPr>
               <w:t>/</w:t>
             </w:r>
             <w:r>
@@ -18412,30 +18196,6 @@
                 <w:sz w:val="22"/>
                 <w:lang w:val="es-MX"/>
               </w:rPr>
-              <w:t>0</w:t>
-            </w:r>
-            <w:r>
-              <w:rPr>
-                <w:bCs w:val="0"/>
-                <w:sz w:val="22"/>
-                <w:lang w:val="es-MX"/>
-              </w:rPr>
-              <w:t>5</w:t>
-            </w:r>
-            <w:r>
-              <w:rPr>
-                <w:bCs w:val="0"/>
-                <w:sz w:val="22"/>
-                <w:lang w:val="es-MX"/>
-              </w:rPr>
-              <w:t>/</w:t>
-            </w:r>
-            <w:r>
-              <w:rPr>
-                <w:bCs w:val="0"/>
-                <w:sz w:val="22"/>
-                <w:lang w:val="es-MX"/>
-              </w:rPr>
               <w:t>25</w:t>
             </w:r>
           </w:p>
@@ -18453,66 +18213,6 @@
                 <w:lang w:val="es-MX"/>
               </w:rPr>
             </w:pPr>
-            <w:r>
-              <w:rPr>
-                <w:b w:val="0"/>
-                <w:sz w:val="22"/>
-                <w:lang w:val="es-MX"/>
-              </w:rPr>
-              <w:t xml:space="preserve">Introducción </w:t>
-            </w:r>
-            <w:r>
-              <w:rPr>
-                <w:b w:val="0"/>
-                <w:sz w:val="22"/>
-                <w:lang w:val="es-MX"/>
-              </w:rPr>
-              <w:t xml:space="preserve">de fundamentos de programación web </w:t>
-            </w:r>
-            <w:proofErr w:type="spellStart"/>
-            <w:r>
-              <w:rPr>
-                <w:b w:val="0"/>
-                <w:sz w:val="22"/>
-                <w:lang w:val="es-MX"/>
-              </w:rPr>
-              <w:t>frontend</w:t>
-            </w:r>
-            <w:proofErr w:type="spellEnd"/>
-            <w:r>
-              <w:rPr>
-                <w:b w:val="0"/>
-                <w:sz w:val="22"/>
-                <w:lang w:val="es-MX"/>
-              </w:rPr>
-              <w:t xml:space="preserve"> y </w:t>
-            </w:r>
-            <w:proofErr w:type="spellStart"/>
-            <w:r>
-              <w:rPr>
-                <w:b w:val="0"/>
-                <w:sz w:val="22"/>
-                <w:lang w:val="es-MX"/>
-              </w:rPr>
-              <w:t>backend</w:t>
-            </w:r>
-            <w:proofErr w:type="spellEnd"/>
-            <w:r>
-              <w:rPr>
-                <w:b w:val="0"/>
-                <w:sz w:val="22"/>
-                <w:lang w:val="es-MX"/>
-              </w:rPr>
-              <w:t xml:space="preserve"> con base de datos y consultas SQL</w:t>
-            </w:r>
-            <w:r>
-              <w:rPr>
-                <w:b w:val="0"/>
-                <w:sz w:val="22"/>
-                <w:lang w:val="es-MX"/>
-              </w:rPr>
-              <w:t xml:space="preserve"> </w:t>
-            </w:r>
           </w:p>
         </w:tc>
         <w:tc>
@@ -18572,15 +18272,7 @@
                 <w:sz w:val="22"/>
                 <w:lang w:val="es-MX"/>
               </w:rPr>
-              <w:t>2</w:t>
-            </w:r>
-            <w:r>
-              <w:rPr>
-                <w:bCs w:val="0"/>
-                <w:sz w:val="22"/>
-                <w:lang w:val="es-MX"/>
-              </w:rPr>
-              <w:t>1</w:t>
+              <w:t>18</w:t>
             </w:r>
             <w:r>
               <w:rPr>
@@ -18604,7 +18296,7 @@
                 <w:sz w:val="22"/>
                 <w:lang w:val="es-MX"/>
               </w:rPr>
-              <w:t>5</w:t>
+              <w:t>6</w:t>
             </w:r>
             <w:r>
               <w:rPr>
@@ -18637,38 +18329,6 @@
                 <w:lang w:val="es-MX"/>
               </w:rPr>
             </w:pPr>
-            <w:r>
-              <w:rPr>
-                <w:b w:val="0"/>
-                <w:sz w:val="22"/>
-                <w:lang w:val="es-MX"/>
-              </w:rPr>
-              <w:t xml:space="preserve">Análisis básico sobre los </w:t>
-            </w:r>
-            <w:r>
-              <w:rPr>
-                <w:b w:val="0"/>
-                <w:sz w:val="22"/>
-                <w:lang w:val="es-MX"/>
-              </w:rPr>
-              <w:t>conceptos básicos de React creando una SPA</w:t>
-            </w:r>
-            <w:r>
-              <w:rPr>
-                <w:b w:val="0"/>
-                <w:sz w:val="22"/>
-                <w:lang w:val="es-MX"/>
-              </w:rPr>
-              <w:t xml:space="preserve"> </w:t>
-            </w:r>
-            <w:r>
-              <w:rPr>
-                <w:b w:val="0"/>
-                <w:sz w:val="22"/>
-                <w:lang w:val="es-MX"/>
-              </w:rPr>
-              <w:t>simple con navegación y un formulario interactivo</w:t>
-            </w:r>
           </w:p>
         </w:tc>
         <w:tc>
@@ -18728,15 +18388,7 @@
                 <w:sz w:val="22"/>
                 <w:lang w:val="es-MX"/>
               </w:rPr>
-              <w:t>2</w:t>
-            </w:r>
-            <w:r>
-              <w:rPr>
-                <w:bCs w:val="0"/>
-                <w:sz w:val="22"/>
-                <w:lang w:val="es-MX"/>
-              </w:rPr>
-              <w:t>2</w:t>
+              <w:t>19</w:t>
             </w:r>
             <w:r>
               <w:rPr>
@@ -18760,7 +18412,7 @@
                 <w:sz w:val="22"/>
                 <w:lang w:val="es-MX"/>
               </w:rPr>
-              <w:t>5</w:t>
+              <w:t>6</w:t>
             </w:r>
             <w:r>
               <w:rPr>
@@ -18860,7 +18512,7 @@
                 <w:sz w:val="22"/>
                 <w:lang w:val="es-MX"/>
               </w:rPr>
-              <w:t>3</w:t>
+              <w:t>0</w:t>
             </w:r>
             <w:r>
               <w:rPr>
@@ -18884,7 +18536,7 @@
                 <w:sz w:val="22"/>
                 <w:lang w:val="es-MX"/>
               </w:rPr>
-              <w:t>5</w:t>
+              <w:t>6</w:t>
             </w:r>
             <w:r>
               <w:rPr>
@@ -18987,7 +18639,7 @@
                 <w:sz w:val="22"/>
                 <w:lang w:val="es-MX"/>
               </w:rPr>
-              <w:t>4</w:t>
+              <w:t>1</w:t>
             </w:r>
             <w:r>
               <w:rPr>
@@ -19011,7 +18663,7 @@
                 <w:sz w:val="22"/>
                 <w:lang w:val="es-MX"/>
               </w:rPr>
-              <w:t>5</w:t>
+              <w:t>6</w:t>
             </w:r>
             <w:r>
               <w:rPr>
@@ -19333,31 +18985,31 @@
                 <w:sz w:val="22"/>
                 <w:lang w:val="es-MX"/>
               </w:rPr>
+              <w:t>3</w:t>
+            </w:r>
+            <w:r>
+              <w:rPr>
+                <w:bCs w:val="0"/>
+                <w:sz w:val="22"/>
+                <w:lang w:val="es-MX"/>
+              </w:rPr>
+              <w:t>/</w:t>
+            </w:r>
+            <w:r>
+              <w:rPr>
+                <w:bCs w:val="0"/>
+                <w:sz w:val="22"/>
+                <w:lang w:val="es-MX"/>
+              </w:rPr>
+              <w:t>0</w:t>
+            </w:r>
+            <w:r>
+              <w:rPr>
+                <w:bCs w:val="0"/>
+                <w:sz w:val="22"/>
+                <w:lang w:val="es-MX"/>
+              </w:rPr>
               <w:t>6</w:t>
-            </w:r>
-            <w:r>
-              <w:rPr>
-                <w:bCs w:val="0"/>
-                <w:sz w:val="22"/>
-                <w:lang w:val="es-MX"/>
-              </w:rPr>
-              <w:t>/</w:t>
-            </w:r>
-            <w:r>
-              <w:rPr>
-                <w:bCs w:val="0"/>
-                <w:sz w:val="22"/>
-                <w:lang w:val="es-MX"/>
-              </w:rPr>
-              <w:t>0</w:t>
-            </w:r>
-            <w:r>
-              <w:rPr>
-                <w:bCs w:val="0"/>
-                <w:sz w:val="22"/>
-                <w:lang w:val="es-MX"/>
-              </w:rPr>
-              <w:t>5</w:t>
             </w:r>
             <w:r>
               <w:rPr>
@@ -19457,7 +19109,7 @@
                 <w:sz w:val="22"/>
                 <w:lang w:val="es-MX"/>
               </w:rPr>
-              <w:t>7</w:t>
+              <w:t>4</w:t>
             </w:r>
             <w:r>
               <w:rPr>
@@ -19481,7 +19133,7 @@
                 <w:sz w:val="22"/>
                 <w:lang w:val="es-MX"/>
               </w:rPr>
-              <w:t>5</w:t>
+              <w:t>6</w:t>
             </w:r>
             <w:r>
               <w:rPr>
@@ -19573,7 +19225,15 @@
                 <w:sz w:val="22"/>
                 <w:lang w:val="es-MX"/>
               </w:rPr>
-              <w:t>28</w:t>
+              <w:t>2</w:t>
+            </w:r>
+            <w:r>
+              <w:rPr>
+                <w:bCs w:val="0"/>
+                <w:sz w:val="22"/>
+                <w:lang w:val="es-MX"/>
+              </w:rPr>
+              <w:t>5</w:t>
             </w:r>
             <w:r>
               <w:rPr>
@@ -19597,7 +19257,7 @@
                 <w:sz w:val="22"/>
                 <w:lang w:val="es-MX"/>
               </w:rPr>
-              <w:t>5</w:t>
+              <w:t>6</w:t>
             </w:r>
             <w:r>
               <w:rPr>
@@ -19689,7 +19349,15 @@
                 <w:sz w:val="22"/>
                 <w:lang w:val="es-MX"/>
               </w:rPr>
-              <w:t>29</w:t>
+              <w:t>2</w:t>
+            </w:r>
+            <w:r>
+              <w:rPr>
+                <w:bCs w:val="0"/>
+                <w:sz w:val="22"/>
+                <w:lang w:val="es-MX"/>
+              </w:rPr>
+              <w:t>6</w:t>
             </w:r>
             <w:r>
               <w:rPr>
@@ -19713,7 +19381,7 @@
                 <w:sz w:val="22"/>
                 <w:lang w:val="es-MX"/>
               </w:rPr>
-              <w:t>5</w:t>
+              <w:t>6</w:t>
             </w:r>
             <w:r>
               <w:rPr>
@@ -19779,7 +19447,7 @@
                 <w:sz w:val="22"/>
                 <w:lang w:val="es-MX"/>
               </w:rPr>
-              <w:t>-</w:t>
+              <w:t>1.5</w:t>
             </w:r>
           </w:p>
         </w:tc>
@@ -19816,7 +19484,7 @@
                 <w:sz w:val="22"/>
                 <w:lang w:val="es-MX"/>
               </w:rPr>
-              <w:t>30</w:t>
+              <w:t>27</w:t>
             </w:r>
             <w:r>
               <w:rPr>
@@ -19840,7 +19508,7 @@
                 <w:sz w:val="22"/>
                 <w:lang w:val="es-MX"/>
               </w:rPr>
-              <w:t>5</w:t>
+              <w:t>6</w:t>
             </w:r>
             <w:r>
               <w:rPr>
@@ -19935,7 +19603,7 @@
                 <w:sz w:val="22"/>
                 <w:lang w:val="es-MX"/>
               </w:rPr>
-              <w:t>31</w:t>
+              <w:t>28</w:t>
             </w:r>
             <w:r>
               <w:rPr>
@@ -19951,7 +19619,15 @@
                 <w:sz w:val="22"/>
                 <w:lang w:val="es-MX"/>
               </w:rPr>
-              <w:t>05</w:t>
+              <w:t>0</w:t>
+            </w:r>
+            <w:r>
+              <w:rPr>
+                <w:bCs w:val="0"/>
+                <w:sz w:val="22"/>
+                <w:lang w:val="es-MX"/>
+              </w:rPr>
+              <w:t>6</w:t>
             </w:r>
             <w:r>
               <w:rPr>
@@ -21729,7 +21405,7 @@
                     </wp:anchor>
                   </w:drawing>
                 </mc:Choice>
-                <mc:Fallback xmlns:w16sdtfl="http://schemas.microsoft.com/office/word/2024/wordml/sdtformatlock" xmlns:w16sdtdh="http://schemas.microsoft.com/office/word/2020/wordml/sdtdatahash" xmlns:w16du="http://schemas.microsoft.com/office/word/2023/wordml/word16du" xmlns:w16="http://schemas.microsoft.com/office/word/2018/wordml" xmlns:w16cex="http://schemas.microsoft.com/office/word/2018/wordml/cex" xmlns:oel="http://schemas.microsoft.com/office/2019/extlst">
+                <mc:Fallback xmlns:oel="http://schemas.microsoft.com/office/2019/extlst" xmlns:w16cex="http://schemas.microsoft.com/office/word/2018/wordml/cex" xmlns:w16="http://schemas.microsoft.com/office/word/2018/wordml" xmlns:w16du="http://schemas.microsoft.com/office/word/2023/wordml/word16du" xmlns:w16sdtdh="http://schemas.microsoft.com/office/word/2020/wordml/sdtdatahash" xmlns:w16sdtfl="http://schemas.microsoft.com/office/word/2024/wordml/sdtformatlock">
                   <w:pict>
                     <v:rect w14:anchorId="18B09586" id="Rectángulo 9" o:spid="_x0000_s1026" style="position:absolute;margin-left:456.15pt;margin-top:4.25pt;width:44.65pt;height:25.85pt;z-index:251674624;visibility:visible;mso-wrap-style:square;mso-wrap-distance-left:9pt;mso-wrap-distance-top:0;mso-wrap-distance-right:9pt;mso-wrap-distance-bottom:0;mso-position-horizontal:absolute;mso-position-horizontal-relative:text;mso-position-vertical:absolute;mso-position-vertical-relative:text;v-text-anchor:middle" o:gfxdata="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" filled="f" strokecolor="#09101d [484]" strokeweight="1pt"/>
                   </w:pict>
@@ -24849,6 +24525,15 @@
 </file>
 
 <file path=customXml/item1.xml><?xml version="1.0" encoding="utf-8"?>
+<?mso-contentType ?>
+<FormTemplates xmlns="http://schemas.microsoft.com/sharepoint/v3/contenttype/forms">
+  <Display>DocumentLibraryForm</Display>
+  <Edit>DocumentLibraryForm</Edit>
+  <New>DocumentLibraryForm</New>
+</FormTemplates>
+</file>
+
+<file path=customXml/item2.xml><?xml version="1.0" encoding="utf-8"?>
 <p:properties xmlns:p="http://schemas.microsoft.com/office/2006/metadata/properties" xmlns:xsi="http://www.w3.org/2001/XMLSchema-instance" xmlns:pc="http://schemas.microsoft.com/office/infopath/2007/PartnerControls">
   <documentManagement>
     <TaxCatchAll xmlns="ee27a0f9-7ff9-4c05-b61a-f7053cc3ff56" xsi:nil="true"/>
@@ -24874,15 +24559,6 @@
     </SharedWithUsers>
   </documentManagement>
 </p:properties>
-</file>
-
-<file path=customXml/item2.xml><?xml version="1.0" encoding="utf-8"?>
-<?mso-contentType ?>
-<FormTemplates xmlns="http://schemas.microsoft.com/sharepoint/v3/contenttype/forms">
-  <Display>DocumentLibraryForm</Display>
-  <Edit>DocumentLibraryForm</Edit>
-  <New>DocumentLibraryForm</New>
-</FormTemplates>
 </file>
 
 <file path=customXml/item3.xml><?xml version="1.0" encoding="utf-8"?>
@@ -25214,20 +24890,20 @@
 </file>
 
 <file path=customXml/itemProps1.xml><?xml version="1.0" encoding="utf-8"?>
+<ds:datastoreItem xmlns:ds="http://schemas.openxmlformats.org/officeDocument/2006/customXml" ds:itemID="{21DA1112-85AB-4ED2-BDE2-25A2490B57E1}">
+  <ds:schemaRefs>
+    <ds:schemaRef ds:uri="http://schemas.microsoft.com/sharepoint/v3/contenttype/forms"/>
+  </ds:schemaRefs>
+</ds:datastoreItem>
+</file>
+
+<file path=customXml/itemProps2.xml><?xml version="1.0" encoding="utf-8"?>
 <ds:datastoreItem xmlns:ds="http://schemas.openxmlformats.org/officeDocument/2006/customXml" ds:itemID="{8B365F48-C2B5-4E3D-BA44-D9D74DBA7350}">
   <ds:schemaRefs>
     <ds:schemaRef ds:uri="http://schemas.microsoft.com/office/2006/metadata/properties"/>
     <ds:schemaRef ds:uri="http://schemas.microsoft.com/office/infopath/2007/PartnerControls"/>
     <ds:schemaRef ds:uri="ee27a0f9-7ff9-4c05-b61a-f7053cc3ff56"/>
     <ds:schemaRef ds:uri="8b0498ea-4bc6-4676-a87b-9cffe7f59fc7"/>
-  </ds:schemaRefs>
-</ds:datastoreItem>
-</file>
-
-<file path=customXml/itemProps2.xml><?xml version="1.0" encoding="utf-8"?>
-<ds:datastoreItem xmlns:ds="http://schemas.openxmlformats.org/officeDocument/2006/customXml" ds:itemID="{21DA1112-85AB-4ED2-BDE2-25A2490B57E1}">
-  <ds:schemaRefs>
-    <ds:schemaRef ds:uri="http://schemas.microsoft.com/sharepoint/v3/contenttype/forms"/>
   </ds:schemaRefs>
 </ds:datastoreItem>
 </file>
@@ -25252,7 +24928,7 @@
 </file>
 
 <file path=customXml/itemProps4.xml><?xml version="1.0" encoding="utf-8"?>
-<ds:datastoreItem xmlns:ds="http://schemas.openxmlformats.org/officeDocument/2006/customXml" ds:itemID="{72340F76-5D38-413B-A9EC-9A08557A4B33}">
+<ds:datastoreItem xmlns:ds="http://schemas.openxmlformats.org/officeDocument/2006/customXml" ds:itemID="{57FF1D04-0488-4559-A630-DD364370CA4B}">
   <ds:schemaRefs>
     <ds:schemaRef ds:uri="http://schemas.openxmlformats.org/officeDocument/2006/bibliography"/>
   </ds:schemaRefs>

</xml_diff>

<commit_message>
last update project gestion-contactos & fix informe04
</commit_message>
<xml_diff>
--- a/informe practica 04 (beta).docx
+++ b/informe practica 04 (beta).docx
@@ -90,7 +90,7 @@
               </wp:anchor>
             </w:drawing>
           </mc:Choice>
-          <mc:Fallback xmlns:w16sdtfl="http://schemas.microsoft.com/office/word/2024/wordml/sdtformatlock" xmlns:w16sdtdh="http://schemas.microsoft.com/office/word/2020/wordml/sdtdatahash" xmlns:w16du="http://schemas.microsoft.com/office/word/2023/wordml/word16du" xmlns:w16="http://schemas.microsoft.com/office/word/2018/wordml" xmlns:w16cex="http://schemas.microsoft.com/office/word/2018/wordml/cex" xmlns:oel="http://schemas.microsoft.com/office/2019/extlst">
+          <mc:Fallback xmlns:oel="http://schemas.microsoft.com/office/2019/extlst" xmlns:w16cex="http://schemas.microsoft.com/office/word/2018/wordml/cex" xmlns:w16="http://schemas.microsoft.com/office/word/2018/wordml" xmlns:w16du="http://schemas.microsoft.com/office/word/2023/wordml/word16du" xmlns:w16sdtdh="http://schemas.microsoft.com/office/word/2020/wordml/sdtdatahash" xmlns:w16sdtfl="http://schemas.microsoft.com/office/word/2024/wordml/sdtformatlock">
             <w:pict>
               <v:line w14:anchorId="79000A9E" id="Conector recto 11" o:spid="_x0000_s1026" style="position:absolute;flip:y;z-index:251662336;visibility:visible;mso-wrap-style:square;mso-width-percent:0;mso-height-percent:0;mso-wrap-distance-left:9pt;mso-wrap-distance-top:0;mso-wrap-distance-right:9pt;mso-wrap-distance-bottom:0;mso-position-horizontal:absolute;mso-position-horizontal-relative:text;mso-position-vertical:absolute;mso-position-vertical-relative:text;mso-width-percent:0;mso-height-percent:0;mso-width-relative:page;mso-height-relative:page" from="0,9.45pt" to="495pt,9.45pt" o:gfxdata="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" o:allowincell="f" strokeweight="4.5pt">
                 <v:stroke linestyle="thickThin"/>
@@ -444,7 +444,7 @@
               </wp:anchor>
             </w:drawing>
           </mc:Choice>
-          <mc:Fallback xmlns:w16sdtfl="http://schemas.microsoft.com/office/word/2024/wordml/sdtformatlock" xmlns:w16sdtdh="http://schemas.microsoft.com/office/word/2020/wordml/sdtdatahash" xmlns:w16du="http://schemas.microsoft.com/office/word/2023/wordml/word16du" xmlns:w16="http://schemas.microsoft.com/office/word/2018/wordml" xmlns:w16cex="http://schemas.microsoft.com/office/word/2018/wordml/cex" xmlns:oel="http://schemas.microsoft.com/office/2019/extlst">
+          <mc:Fallback xmlns:oel="http://schemas.microsoft.com/office/2019/extlst" xmlns:w16cex="http://schemas.microsoft.com/office/word/2018/wordml/cex" xmlns:w16="http://schemas.microsoft.com/office/word/2018/wordml" xmlns:w16du="http://schemas.microsoft.com/office/word/2023/wordml/word16du" xmlns:w16sdtdh="http://schemas.microsoft.com/office/word/2020/wordml/sdtdatahash" xmlns:w16sdtfl="http://schemas.microsoft.com/office/word/2024/wordml/sdtformatlock">
             <w:pict>
               <v:shapetype w14:anchorId="23E962EA" id="_x0000_t66" coordsize="21600,21600" o:spt="66" adj="5400,5400" path="m@0,l@0@1,21600@1,21600@2@0@2@0,21600,,10800xe">
                 <v:stroke joinstyle="miter"/>
@@ -542,7 +542,7 @@
               </wp:anchor>
             </w:drawing>
           </mc:Choice>
-          <mc:Fallback xmlns:w16sdtfl="http://schemas.microsoft.com/office/word/2024/wordml/sdtformatlock" xmlns:w16sdtdh="http://schemas.microsoft.com/office/word/2020/wordml/sdtdatahash" xmlns:w16du="http://schemas.microsoft.com/office/word/2023/wordml/word16du" xmlns:w16="http://schemas.microsoft.com/office/word/2018/wordml" xmlns:w16cex="http://schemas.microsoft.com/office/word/2018/wordml/cex" xmlns:oel="http://schemas.microsoft.com/office/2019/extlst">
+          <mc:Fallback xmlns:oel="http://schemas.microsoft.com/office/2019/extlst" xmlns:w16cex="http://schemas.microsoft.com/office/word/2018/wordml/cex" xmlns:w16="http://schemas.microsoft.com/office/word/2018/wordml" xmlns:w16du="http://schemas.microsoft.com/office/word/2023/wordml/word16du" xmlns:w16sdtdh="http://schemas.microsoft.com/office/word/2020/wordml/sdtdatahash" xmlns:w16sdtfl="http://schemas.microsoft.com/office/word/2024/wordml/sdtformatlock">
             <w:pict>
               <v:shapetype w14:anchorId="001D26AC" id="_x0000_t13" coordsize="21600,21600" o:spt="13" adj="16200,5400" path="m@0,l@0@1,0@1,0@2@0@2@0,21600,21600,10800xe">
                 <v:stroke joinstyle="miter"/>
@@ -16093,7 +16093,25 @@
                 <w:sz w:val="22"/>
                 <w:szCs w:val="22"/>
               </w:rPr>
-              <w:t>conceptos fundamentales de Machine Learning</w:t>
+              <w:t xml:space="preserve">conceptos fundamentales de Machine </w:t>
+            </w:r>
+            <w:proofErr w:type="spellStart"/>
+            <w:r>
+              <w:rPr>
+                <w:b w:val="0"/>
+                <w:sz w:val="22"/>
+                <w:szCs w:val="22"/>
+              </w:rPr>
+              <w:t>Learning</w:t>
+            </w:r>
+            <w:proofErr w:type="spellEnd"/>
+            <w:r>
+              <w:rPr>
+                <w:b w:val="0"/>
+                <w:sz w:val="22"/>
+                <w:szCs w:val="22"/>
+              </w:rPr>
+              <w:t xml:space="preserve"> PT 01</w:t>
             </w:r>
           </w:p>
         </w:tc>
@@ -17105,6 +17123,48 @@
                 <w:lang w:val="es-MX"/>
               </w:rPr>
             </w:pPr>
+            <w:r>
+              <w:rPr>
+                <w:b w:val="0"/>
+                <w:sz w:val="22"/>
+                <w:szCs w:val="22"/>
+              </w:rPr>
+              <w:t xml:space="preserve">Introducción </w:t>
+            </w:r>
+            <w:r>
+              <w:rPr>
+                <w:b w:val="0"/>
+                <w:sz w:val="22"/>
+                <w:szCs w:val="22"/>
+              </w:rPr>
+              <w:t xml:space="preserve">y resumen sobre </w:t>
+            </w:r>
+            <w:r>
+              <w:rPr>
+                <w:b w:val="0"/>
+                <w:sz w:val="22"/>
+                <w:szCs w:val="22"/>
+              </w:rPr>
+              <w:t xml:space="preserve">conceptos fundamentales de Machine </w:t>
+            </w:r>
+            <w:proofErr w:type="spellStart"/>
+            <w:r>
+              <w:rPr>
+                <w:b w:val="0"/>
+                <w:sz w:val="22"/>
+                <w:szCs w:val="22"/>
+              </w:rPr>
+              <w:t>Learning</w:t>
+            </w:r>
+            <w:proofErr w:type="spellEnd"/>
+            <w:r>
+              <w:rPr>
+                <w:b w:val="0"/>
+                <w:sz w:val="22"/>
+                <w:szCs w:val="22"/>
+              </w:rPr>
+              <w:t xml:space="preserve"> PT 02</w:t>
+            </w:r>
           </w:p>
         </w:tc>
         <w:tc>
@@ -17229,6 +17289,66 @@
                 <w:lang w:val="es-MX"/>
               </w:rPr>
             </w:pPr>
+            <w:r>
+              <w:rPr>
+                <w:b w:val="0"/>
+                <w:sz w:val="22"/>
+                <w:szCs w:val="22"/>
+                <w:lang w:val="es-PE"/>
+              </w:rPr>
+              <w:t xml:space="preserve">Realización de prueba </w:t>
+            </w:r>
+            <w:proofErr w:type="spellStart"/>
+            <w:r>
+              <w:rPr>
+                <w:b w:val="0"/>
+                <w:sz w:val="22"/>
+                <w:szCs w:val="22"/>
+                <w:lang w:val="es-PE"/>
+              </w:rPr>
+              <w:t>q</w:t>
+            </w:r>
+            <w:bookmarkStart w:id="0" w:name="_GoBack"/>
+            <w:bookmarkEnd w:id="0"/>
+            <w:r>
+              <w:rPr>
+                <w:b w:val="0"/>
+                <w:sz w:val="22"/>
+                <w:szCs w:val="22"/>
+                <w:lang w:val="es-PE"/>
+              </w:rPr>
+              <w:t>uizizz</w:t>
+            </w:r>
+            <w:proofErr w:type="spellEnd"/>
+            <w:r>
+              <w:rPr>
+                <w:b w:val="0"/>
+                <w:sz w:val="22"/>
+                <w:szCs w:val="22"/>
+                <w:lang w:val="es-PE"/>
+              </w:rPr>
+              <w:t xml:space="preserve"> </w:t>
+            </w:r>
+            <w:r>
+              <w:rPr>
+                <w:b w:val="0"/>
+                <w:sz w:val="22"/>
+                <w:szCs w:val="22"/>
+                <w:lang w:val="es-PE"/>
+              </w:rPr>
+              <w:t xml:space="preserve">sobre conceptos básicos de Machine </w:t>
+            </w:r>
+            <w:proofErr w:type="spellStart"/>
+            <w:r>
+              <w:rPr>
+                <w:b w:val="0"/>
+                <w:sz w:val="22"/>
+                <w:szCs w:val="22"/>
+                <w:lang w:val="es-PE"/>
+              </w:rPr>
+              <w:t>Learning</w:t>
+            </w:r>
+            <w:proofErr w:type="spellEnd"/>
           </w:p>
         </w:tc>
         <w:tc>
@@ -19754,8 +19874,6 @@
               </w:rPr>
               <w:t>12</w:t>
             </w:r>
-            <w:bookmarkStart w:id="0" w:name="_GoBack"/>
-            <w:bookmarkEnd w:id="0"/>
           </w:p>
         </w:tc>
       </w:tr>
@@ -21387,7 +21505,7 @@
                     </wp:anchor>
                   </w:drawing>
                 </mc:Choice>
-                <mc:Fallback xmlns:w16sdtfl="http://schemas.microsoft.com/office/word/2024/wordml/sdtformatlock" xmlns:w16sdtdh="http://schemas.microsoft.com/office/word/2020/wordml/sdtdatahash" xmlns:w16du="http://schemas.microsoft.com/office/word/2023/wordml/word16du" xmlns:w16="http://schemas.microsoft.com/office/word/2018/wordml" xmlns:w16cex="http://schemas.microsoft.com/office/word/2018/wordml/cex" xmlns:oel="http://schemas.microsoft.com/office/2019/extlst">
+                <mc:Fallback xmlns:oel="http://schemas.microsoft.com/office/2019/extlst" xmlns:w16cex="http://schemas.microsoft.com/office/word/2018/wordml/cex" xmlns:w16="http://schemas.microsoft.com/office/word/2018/wordml" xmlns:w16du="http://schemas.microsoft.com/office/word/2023/wordml/word16du" xmlns:w16sdtdh="http://schemas.microsoft.com/office/word/2020/wordml/sdtdatahash" xmlns:w16sdtfl="http://schemas.microsoft.com/office/word/2024/wordml/sdtformatlock">
                   <w:pict>
                     <v:rect w14:anchorId="18B09586" id="Rectángulo 9" o:spid="_x0000_s1026" style="position:absolute;margin-left:456.15pt;margin-top:4.25pt;width:44.65pt;height:25.85pt;z-index:251674624;visibility:visible;mso-wrap-style:square;mso-wrap-distance-left:9pt;mso-wrap-distance-top:0;mso-wrap-distance-right:9pt;mso-wrap-distance-bottom:0;mso-position-horizontal:absolute;mso-position-horizontal-relative:text;mso-position-vertical:absolute;mso-position-vertical-relative:text;v-text-anchor:middle" o:gfxdata="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" filled="f" strokecolor="#09101d [484]" strokeweight="1pt"/>
                   </w:pict>
@@ -24507,6 +24625,43 @@
 </file>
 
 <file path=customXml/item1.xml><?xml version="1.0" encoding="utf-8"?>
+<?mso-contentType ?>
+<FormTemplates xmlns="http://schemas.microsoft.com/sharepoint/v3/contenttype/forms">
+  <Display>DocumentLibraryForm</Display>
+  <Edit>DocumentLibraryForm</Edit>
+  <New>DocumentLibraryForm</New>
+</FormTemplates>
+</file>
+
+<file path=customXml/item2.xml><?xml version="1.0" encoding="utf-8"?>
+<p:properties xmlns:p="http://schemas.microsoft.com/office/2006/metadata/properties" xmlns:xsi="http://www.w3.org/2001/XMLSchema-instance" xmlns:pc="http://schemas.microsoft.com/office/infopath/2007/PartnerControls">
+  <documentManagement>
+    <TaxCatchAll xmlns="ee27a0f9-7ff9-4c05-b61a-f7053cc3ff56" xsi:nil="true"/>
+    <lcf76f155ced4ddcb4097134ff3c332f xmlns="8b0498ea-4bc6-4676-a87b-9cffe7f59fc7">
+      <Terms xmlns="http://schemas.microsoft.com/office/infopath/2007/PartnerControls"/>
+    </lcf76f155ced4ddcb4097134ff3c332f>
+    <Validado xmlns="8b0498ea-4bc6-4676-a87b-9cffe7f59fc7">false</Validado>
+    <Tarea3 xmlns="8b0498ea-4bc6-4676-a87b-9cffe7f59fc7" xsi:nil="true"/>
+    <NumTareas xmlns="8b0498ea-4bc6-4676-a87b-9cffe7f59fc7" xsi:nil="true"/>
+    <Maquetado xmlns="8b0498ea-4bc6-4676-a87b-9cffe7f59fc7">false</Maquetado>
+    <Validado_v2 xmlns="8b0498ea-4bc6-4676-a87b-9cffe7f59fc7" xsi:nil="true"/>
+    <FECHAYHORA xmlns="8b0498ea-4bc6-4676-a87b-9cffe7f59fc7" xsi:nil="true"/>
+    <Entregado xmlns="8b0498ea-4bc6-4676-a87b-9cffe7f59fc7">false</Entregado>
+    <Asignado xmlns="8b0498ea-4bc6-4676-a87b-9cffe7f59fc7">true</Asignado>
+    <Observado xmlns="8b0498ea-4bc6-4676-a87b-9cffe7f59fc7">false</Observado>
+    <Virtualizado xmlns="8b0498ea-4bc6-4676-a87b-9cffe7f59fc7">false</Virtualizado>
+    <SharedWithUsers xmlns="ee27a0f9-7ff9-4c05-b61a-f7053cc3ff56">
+      <UserInfo>
+        <DisplayName/>
+        <AccountId xsi:nil="true"/>
+        <AccountType/>
+      </UserInfo>
+    </SharedWithUsers>
+  </documentManagement>
+</p:properties>
+</file>
+
+<file path=customXml/item3.xml><?xml version="1.0" encoding="utf-8"?>
 <ct:contentTypeSchema xmlns:ct="http://schemas.microsoft.com/office/2006/metadata/contentType" xmlns:ma="http://schemas.microsoft.com/office/2006/metadata/properties/metaAttributes" ct:_="" ma:_="" ma:contentTypeName="Document" ma:contentTypeID="0x010100795EFC9A07ECD140851F1B2ABF131888" ma:contentTypeVersion="41" ma:contentTypeDescription="Create a new document." ma:contentTypeScope="" ma:versionID="c13993bf92cd8618b9d03b2373163b65">
   <xsd:schema xmlns:xsd="http://www.w3.org/2001/XMLSchema" xmlns:xs="http://www.w3.org/2001/XMLSchema" xmlns:p="http://schemas.microsoft.com/office/2006/metadata/properties" xmlns:ns2="8b0498ea-4bc6-4676-a87b-9cffe7f59fc7" xmlns:ns3="ee27a0f9-7ff9-4c05-b61a-f7053cc3ff56" targetNamespace="http://schemas.microsoft.com/office/2006/metadata/properties" ma:root="true" ma:fieldsID="2a52140dc6e7226b1a07c99ff8b88bdb" ns2:_="" ns3:_="">
     <xsd:import namespace="8b0498ea-4bc6-4676-a87b-9cffe7f59fc7"/>
@@ -24830,48 +24985,30 @@
 </ct:contentTypeSchema>
 </file>
 
-<file path=customXml/item2.xml><?xml version="1.0" encoding="utf-8"?>
-<p:properties xmlns:p="http://schemas.microsoft.com/office/2006/metadata/properties" xmlns:xsi="http://www.w3.org/2001/XMLSchema-instance" xmlns:pc="http://schemas.microsoft.com/office/infopath/2007/PartnerControls">
-  <documentManagement>
-    <TaxCatchAll xmlns="ee27a0f9-7ff9-4c05-b61a-f7053cc3ff56" xsi:nil="true"/>
-    <lcf76f155ced4ddcb4097134ff3c332f xmlns="8b0498ea-4bc6-4676-a87b-9cffe7f59fc7">
-      <Terms xmlns="http://schemas.microsoft.com/office/infopath/2007/PartnerControls"/>
-    </lcf76f155ced4ddcb4097134ff3c332f>
-    <Validado xmlns="8b0498ea-4bc6-4676-a87b-9cffe7f59fc7">false</Validado>
-    <Tarea3 xmlns="8b0498ea-4bc6-4676-a87b-9cffe7f59fc7" xsi:nil="true"/>
-    <NumTareas xmlns="8b0498ea-4bc6-4676-a87b-9cffe7f59fc7" xsi:nil="true"/>
-    <Maquetado xmlns="8b0498ea-4bc6-4676-a87b-9cffe7f59fc7">false</Maquetado>
-    <Validado_v2 xmlns="8b0498ea-4bc6-4676-a87b-9cffe7f59fc7" xsi:nil="true"/>
-    <FECHAYHORA xmlns="8b0498ea-4bc6-4676-a87b-9cffe7f59fc7" xsi:nil="true"/>
-    <Entregado xmlns="8b0498ea-4bc6-4676-a87b-9cffe7f59fc7">false</Entregado>
-    <Asignado xmlns="8b0498ea-4bc6-4676-a87b-9cffe7f59fc7">true</Asignado>
-    <Observado xmlns="8b0498ea-4bc6-4676-a87b-9cffe7f59fc7">false</Observado>
-    <Virtualizado xmlns="8b0498ea-4bc6-4676-a87b-9cffe7f59fc7">false</Virtualizado>
-    <SharedWithUsers xmlns="ee27a0f9-7ff9-4c05-b61a-f7053cc3ff56">
-      <UserInfo>
-        <DisplayName/>
-        <AccountId xsi:nil="true"/>
-        <AccountType/>
-      </UserInfo>
-    </SharedWithUsers>
-  </documentManagement>
-</p:properties>
-</file>
-
-<file path=customXml/item3.xml><?xml version="1.0" encoding="utf-8"?>
-<?mso-contentType ?>
-<FormTemplates xmlns="http://schemas.microsoft.com/sharepoint/v3/contenttype/forms">
-  <Display>DocumentLibraryForm</Display>
-  <Edit>DocumentLibraryForm</Edit>
-  <New>DocumentLibraryForm</New>
-</FormTemplates>
-</file>
-
 <file path=customXml/item4.xml><?xml version="1.0" encoding="utf-8"?>
 <b:Sources xmlns:b="http://schemas.openxmlformats.org/officeDocument/2006/bibliography" xmlns="http://schemas.openxmlformats.org/officeDocument/2006/bibliography" SelectedStyle="\APASixthEditionOfficeOnline.xsl" StyleName="APA" Version="6"/>
 </file>
 
 <file path=customXml/itemProps1.xml><?xml version="1.0" encoding="utf-8"?>
+<ds:datastoreItem xmlns:ds="http://schemas.openxmlformats.org/officeDocument/2006/customXml" ds:itemID="{21DA1112-85AB-4ED2-BDE2-25A2490B57E1}">
+  <ds:schemaRefs>
+    <ds:schemaRef ds:uri="http://schemas.microsoft.com/sharepoint/v3/contenttype/forms"/>
+  </ds:schemaRefs>
+</ds:datastoreItem>
+</file>
+
+<file path=customXml/itemProps2.xml><?xml version="1.0" encoding="utf-8"?>
+<ds:datastoreItem xmlns:ds="http://schemas.openxmlformats.org/officeDocument/2006/customXml" ds:itemID="{8B365F48-C2B5-4E3D-BA44-D9D74DBA7350}">
+  <ds:schemaRefs>
+    <ds:schemaRef ds:uri="http://schemas.microsoft.com/office/2006/metadata/properties"/>
+    <ds:schemaRef ds:uri="http://schemas.microsoft.com/office/infopath/2007/PartnerControls"/>
+    <ds:schemaRef ds:uri="ee27a0f9-7ff9-4c05-b61a-f7053cc3ff56"/>
+    <ds:schemaRef ds:uri="8b0498ea-4bc6-4676-a87b-9cffe7f59fc7"/>
+  </ds:schemaRefs>
+</ds:datastoreItem>
+</file>
+
+<file path=customXml/itemProps3.xml><?xml version="1.0" encoding="utf-8"?>
 <ds:datastoreItem xmlns:ds="http://schemas.openxmlformats.org/officeDocument/2006/customXml" ds:itemID="{D7ECF071-20DC-4082-9978-FE8D605D707A}">
   <ds:schemaRefs>
     <ds:schemaRef ds:uri="http://schemas.microsoft.com/office/2006/metadata/contentType"/>
@@ -24890,27 +25027,8 @@
 </ds:datastoreItem>
 </file>
 
-<file path=customXml/itemProps2.xml><?xml version="1.0" encoding="utf-8"?>
-<ds:datastoreItem xmlns:ds="http://schemas.openxmlformats.org/officeDocument/2006/customXml" ds:itemID="{8B365F48-C2B5-4E3D-BA44-D9D74DBA7350}">
-  <ds:schemaRefs>
-    <ds:schemaRef ds:uri="http://schemas.microsoft.com/office/2006/metadata/properties"/>
-    <ds:schemaRef ds:uri="http://schemas.microsoft.com/office/infopath/2007/PartnerControls"/>
-    <ds:schemaRef ds:uri="ee27a0f9-7ff9-4c05-b61a-f7053cc3ff56"/>
-    <ds:schemaRef ds:uri="8b0498ea-4bc6-4676-a87b-9cffe7f59fc7"/>
-  </ds:schemaRefs>
-</ds:datastoreItem>
-</file>
-
-<file path=customXml/itemProps3.xml><?xml version="1.0" encoding="utf-8"?>
-<ds:datastoreItem xmlns:ds="http://schemas.openxmlformats.org/officeDocument/2006/customXml" ds:itemID="{21DA1112-85AB-4ED2-BDE2-25A2490B57E1}">
-  <ds:schemaRefs>
-    <ds:schemaRef ds:uri="http://schemas.microsoft.com/sharepoint/v3/contenttype/forms"/>
-  </ds:schemaRefs>
-</ds:datastoreItem>
-</file>
-
 <file path=customXml/itemProps4.xml><?xml version="1.0" encoding="utf-8"?>
-<ds:datastoreItem xmlns:ds="http://schemas.openxmlformats.org/officeDocument/2006/customXml" ds:itemID="{B9AC5FF5-5DD3-40A8-BC5F-7D5A5E337E7C}">
+<ds:datastoreItem xmlns:ds="http://schemas.openxmlformats.org/officeDocument/2006/customXml" ds:itemID="{1CF7C5F6-A399-4A0B-A34E-183A51D1AA8D}">
   <ds:schemaRefs>
     <ds:schemaRef ds:uri="http://schemas.openxmlformats.org/officeDocument/2006/bibliography"/>
   </ds:schemaRefs>

</xml_diff>

<commit_message>
add file readme 07,08,09 & update practice04
</commit_message>
<xml_diff>
--- a/informe practica 04 (beta).docx
+++ b/informe practica 04 (beta).docx
@@ -90,7 +90,7 @@
               </wp:anchor>
             </w:drawing>
           </mc:Choice>
-          <mc:Fallback xmlns:oel="http://schemas.microsoft.com/office/2019/extlst" xmlns:w16cex="http://schemas.microsoft.com/office/word/2018/wordml/cex" xmlns:w16="http://schemas.microsoft.com/office/word/2018/wordml" xmlns:w16du="http://schemas.microsoft.com/office/word/2023/wordml/word16du" xmlns:w16sdtdh="http://schemas.microsoft.com/office/word/2020/wordml/sdtdatahash" xmlns:w16sdtfl="http://schemas.microsoft.com/office/word/2024/wordml/sdtformatlock">
+          <mc:Fallback xmlns:w16sdtfl="http://schemas.microsoft.com/office/word/2024/wordml/sdtformatlock" xmlns:w16sdtdh="http://schemas.microsoft.com/office/word/2020/wordml/sdtdatahash" xmlns:w16du="http://schemas.microsoft.com/office/word/2023/wordml/word16du" xmlns:w16="http://schemas.microsoft.com/office/word/2018/wordml" xmlns:w16cex="http://schemas.microsoft.com/office/word/2018/wordml/cex" xmlns:oel="http://schemas.microsoft.com/office/2019/extlst">
             <w:pict>
               <v:line w14:anchorId="79000A9E" id="Conector recto 11" o:spid="_x0000_s1026" style="position:absolute;flip:y;z-index:251662336;visibility:visible;mso-wrap-style:square;mso-width-percent:0;mso-height-percent:0;mso-wrap-distance-left:9pt;mso-wrap-distance-top:0;mso-wrap-distance-right:9pt;mso-wrap-distance-bottom:0;mso-position-horizontal:absolute;mso-position-horizontal-relative:text;mso-position-vertical:absolute;mso-position-vertical-relative:text;mso-width-percent:0;mso-height-percent:0;mso-width-relative:page;mso-height-relative:page" from="0,9.45pt" to="495pt,9.45pt" o:gfxdata="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" o:allowincell="f" strokeweight="4.5pt">
                 <v:stroke linestyle="thickThin"/>
@@ -444,7 +444,7 @@
               </wp:anchor>
             </w:drawing>
           </mc:Choice>
-          <mc:Fallback xmlns:oel="http://schemas.microsoft.com/office/2019/extlst" xmlns:w16cex="http://schemas.microsoft.com/office/word/2018/wordml/cex" xmlns:w16="http://schemas.microsoft.com/office/word/2018/wordml" xmlns:w16du="http://schemas.microsoft.com/office/word/2023/wordml/word16du" xmlns:w16sdtdh="http://schemas.microsoft.com/office/word/2020/wordml/sdtdatahash" xmlns:w16sdtfl="http://schemas.microsoft.com/office/word/2024/wordml/sdtformatlock">
+          <mc:Fallback xmlns:w16sdtfl="http://schemas.microsoft.com/office/word/2024/wordml/sdtformatlock" xmlns:w16sdtdh="http://schemas.microsoft.com/office/word/2020/wordml/sdtdatahash" xmlns:w16du="http://schemas.microsoft.com/office/word/2023/wordml/word16du" xmlns:w16="http://schemas.microsoft.com/office/word/2018/wordml" xmlns:w16cex="http://schemas.microsoft.com/office/word/2018/wordml/cex" xmlns:oel="http://schemas.microsoft.com/office/2019/extlst">
             <w:pict>
               <v:shapetype w14:anchorId="23E962EA" id="_x0000_t66" coordsize="21600,21600" o:spt="66" adj="5400,5400" path="m@0,l@0@1,21600@1,21600@2@0@2@0,21600,,10800xe">
                 <v:stroke joinstyle="miter"/>
@@ -542,7 +542,7 @@
               </wp:anchor>
             </w:drawing>
           </mc:Choice>
-          <mc:Fallback xmlns:oel="http://schemas.microsoft.com/office/2019/extlst" xmlns:w16cex="http://schemas.microsoft.com/office/word/2018/wordml/cex" xmlns:w16="http://schemas.microsoft.com/office/word/2018/wordml" xmlns:w16du="http://schemas.microsoft.com/office/word/2023/wordml/word16du" xmlns:w16sdtdh="http://schemas.microsoft.com/office/word/2020/wordml/sdtdatahash" xmlns:w16sdtfl="http://schemas.microsoft.com/office/word/2024/wordml/sdtformatlock">
+          <mc:Fallback xmlns:w16sdtfl="http://schemas.microsoft.com/office/word/2024/wordml/sdtformatlock" xmlns:w16sdtdh="http://schemas.microsoft.com/office/word/2020/wordml/sdtdatahash" xmlns:w16du="http://schemas.microsoft.com/office/word/2023/wordml/word16du" xmlns:w16="http://schemas.microsoft.com/office/word/2018/wordml" xmlns:w16cex="http://schemas.microsoft.com/office/word/2018/wordml/cex" xmlns:oel="http://schemas.microsoft.com/office/2019/extlst">
             <w:pict>
               <v:shapetype w14:anchorId="001D26AC" id="_x0000_t13" coordsize="21600,21600" o:spt="13" adj="16200,5400" path="m@0,l@0@1,0@1,0@2@0@2@0,21600,21600,10800xe">
                 <v:stroke joinstyle="miter"/>
@@ -1506,7 +1506,7 @@
           <w:sz w:val="24"/>
           <w:lang w:val="es-MX"/>
         </w:rPr>
-        <w:t>5</w:t>
+        <w:t>2</w:t>
       </w:r>
       <w:r>
         <w:rPr>
@@ -1522,7 +1522,7 @@
           <w:sz w:val="24"/>
           <w:lang w:val="es-MX"/>
         </w:rPr>
-        <w:t>5</w:t>
+        <w:t>6</w:t>
       </w:r>
       <w:r>
         <w:rPr>
@@ -1555,7 +1555,7 @@
           <w:sz w:val="24"/>
           <w:lang w:val="es-MX"/>
         </w:rPr>
-        <w:t>31</w:t>
+        <w:t>28</w:t>
       </w:r>
       <w:r>
         <w:rPr>
@@ -1571,7 +1571,7 @@
           <w:sz w:val="24"/>
           <w:lang w:val="es-MX"/>
         </w:rPr>
-        <w:t>5</w:t>
+        <w:t>6</w:t>
       </w:r>
       <w:r>
         <w:rPr>
@@ -3214,7 +3214,7 @@
                 <w:szCs w:val="22"/>
                 <w:lang w:val="es-PE" w:eastAsia="en-US"/>
               </w:rPr>
-              <w:t>5</w:t>
+              <w:t>2</w:t>
             </w:r>
             <w:r>
               <w:rPr>
@@ -3225,7 +3225,7 @@
                 <w:szCs w:val="22"/>
                 <w:lang w:val="es-PE" w:eastAsia="en-US"/>
               </w:rPr>
-              <w:t>/0</w:t>
+              <w:t>/</w:t>
             </w:r>
             <w:r>
               <w:rPr>
@@ -3236,7 +3236,7 @@
                 <w:szCs w:val="22"/>
                 <w:lang w:val="es-PE" w:eastAsia="en-US"/>
               </w:rPr>
-              <w:t>5</w:t>
+              <w:t>06</w:t>
             </w:r>
             <w:r>
               <w:rPr>
@@ -3274,7 +3274,7 @@
                 <w:szCs w:val="22"/>
                 <w:lang w:val="es-PE" w:eastAsia="en-US"/>
               </w:rPr>
-              <w:t>10</w:t>
+              <w:t>07</w:t>
             </w:r>
             <w:r>
               <w:rPr>
@@ -3296,7 +3296,7 @@
                 <w:szCs w:val="22"/>
                 <w:lang w:val="es-PE" w:eastAsia="en-US"/>
               </w:rPr>
-              <w:t>05</w:t>
+              <w:t>0</w:t>
             </w:r>
             <w:r>
               <w:rPr>
@@ -3307,23 +3307,8 @@
                 <w:szCs w:val="22"/>
                 <w:lang w:val="es-PE" w:eastAsia="en-US"/>
               </w:rPr>
-              <w:t>/2025</w:t>
-            </w:r>
-          </w:p>
-        </w:tc>
-        <w:tc>
-          <w:tcPr>
-            <w:tcW w:w="1559" w:type="dxa"/>
-          </w:tcPr>
-          <w:p>
-            <w:pPr>
-              <w:spacing w:line="360" w:lineRule="auto"/>
-              <w:rPr>
-                <w:b w:val="0"/>
-                <w:sz w:val="22"/>
-                <w:lang w:val="es-MX"/>
-              </w:rPr>
-            </w:pPr>
+              <w:t>6</w:t>
+            </w:r>
             <w:r>
               <w:rPr>
                 <w:rFonts w:eastAsiaTheme="minorHAnsi" w:cs="Arial"/>
@@ -3333,8 +3318,23 @@
                 <w:szCs w:val="22"/>
                 <w:lang w:val="es-PE" w:eastAsia="en-US"/>
               </w:rPr>
-              <w:t xml:space="preserve"> </w:t>
-            </w:r>
+              <w:t>/2025</w:t>
+            </w:r>
+          </w:p>
+        </w:tc>
+        <w:tc>
+          <w:tcPr>
+            <w:tcW w:w="1559" w:type="dxa"/>
+          </w:tcPr>
+          <w:p>
+            <w:pPr>
+              <w:spacing w:line="360" w:lineRule="auto"/>
+              <w:rPr>
+                <w:b w:val="0"/>
+                <w:sz w:val="22"/>
+                <w:lang w:val="es-MX"/>
+              </w:rPr>
+            </w:pPr>
             <w:r>
               <w:rPr>
                 <w:rFonts w:eastAsiaTheme="minorHAnsi" w:cs="Arial"/>
@@ -3355,6 +3355,17 @@
                 <w:szCs w:val="22"/>
                 <w:lang w:val="es-PE" w:eastAsia="en-US"/>
               </w:rPr>
+              <w:t xml:space="preserve"> </w:t>
+            </w:r>
+            <w:r>
+              <w:rPr>
+                <w:rFonts w:eastAsiaTheme="minorHAnsi" w:cs="Arial"/>
+                <w:b w:val="0"/>
+                <w:bCs w:val="0"/>
+                <w:sz w:val="22"/>
+                <w:szCs w:val="22"/>
+                <w:lang w:val="es-PE" w:eastAsia="en-US"/>
+              </w:rPr>
               <w:t>Semana 01</w:t>
             </w:r>
           </w:p>
@@ -3432,7 +3443,7 @@
                 <w:szCs w:val="22"/>
                 <w:lang w:val="es-PE" w:eastAsia="en-US"/>
               </w:rPr>
-              <w:t>1</w:t>
+              <w:t>09</w:t>
             </w:r>
             <w:r>
               <w:rPr>
@@ -3443,7 +3454,7 @@
                 <w:szCs w:val="22"/>
                 <w:lang w:val="es-PE" w:eastAsia="en-US"/>
               </w:rPr>
-              <w:t>2</w:t>
+              <w:t>/</w:t>
             </w:r>
             <w:r>
               <w:rPr>
@@ -3454,7 +3465,7 @@
                 <w:szCs w:val="22"/>
                 <w:lang w:val="es-PE" w:eastAsia="en-US"/>
               </w:rPr>
-              <w:t>/0</w:t>
+              <w:t>06</w:t>
             </w:r>
             <w:r>
               <w:rPr>
@@ -3465,8 +3476,24 @@
                 <w:szCs w:val="22"/>
                 <w:lang w:val="es-PE" w:eastAsia="en-US"/>
               </w:rPr>
-              <w:t>5</w:t>
-            </w:r>
+              <w:t>/2025</w:t>
+            </w:r>
+          </w:p>
+        </w:tc>
+        <w:tc>
+          <w:tcPr>
+            <w:tcW w:w="1417" w:type="dxa"/>
+          </w:tcPr>
+          <w:p>
+            <w:pPr>
+              <w:spacing w:line="360" w:lineRule="auto"/>
+              <w:jc w:val="center"/>
+              <w:rPr>
+                <w:b w:val="0"/>
+                <w:sz w:val="22"/>
+                <w:lang w:val="es-MX"/>
+              </w:rPr>
+            </w:pPr>
             <w:r>
               <w:rPr>
                 <w:rFonts w:eastAsiaTheme="minorHAnsi" w:cs="Arial"/>
@@ -3476,24 +3503,8 @@
                 <w:szCs w:val="22"/>
                 <w:lang w:val="es-PE" w:eastAsia="en-US"/>
               </w:rPr>
-              <w:t>/2025</w:t>
-            </w:r>
-          </w:p>
-        </w:tc>
-        <w:tc>
-          <w:tcPr>
-            <w:tcW w:w="1417" w:type="dxa"/>
-          </w:tcPr>
-          <w:p>
-            <w:pPr>
-              <w:spacing w:line="360" w:lineRule="auto"/>
-              <w:jc w:val="center"/>
-              <w:rPr>
-                <w:b w:val="0"/>
-                <w:sz w:val="22"/>
-                <w:lang w:val="es-MX"/>
-              </w:rPr>
-            </w:pPr>
+              <w:t>14</w:t>
+            </w:r>
             <w:r>
               <w:rPr>
                 <w:rFonts w:eastAsiaTheme="minorHAnsi" w:cs="Arial"/>
@@ -3503,7 +3514,7 @@
                 <w:szCs w:val="22"/>
                 <w:lang w:val="es-PE" w:eastAsia="en-US"/>
               </w:rPr>
-              <w:t>1</w:t>
+              <w:t>/</w:t>
             </w:r>
             <w:r>
               <w:rPr>
@@ -3514,7 +3525,7 @@
                 <w:szCs w:val="22"/>
                 <w:lang w:val="es-PE" w:eastAsia="en-US"/>
               </w:rPr>
-              <w:t>7</w:t>
+              <w:t>06</w:t>
             </w:r>
             <w:r>
               <w:rPr>
@@ -3525,8 +3536,24 @@
                 <w:szCs w:val="22"/>
                 <w:lang w:val="es-PE" w:eastAsia="en-US"/>
               </w:rPr>
-              <w:t>/0</w:t>
-            </w:r>
+              <w:t>/2025</w:t>
+            </w:r>
+          </w:p>
+        </w:tc>
+        <w:tc>
+          <w:tcPr>
+            <w:tcW w:w="1559" w:type="dxa"/>
+          </w:tcPr>
+          <w:p>
+            <w:pPr>
+              <w:spacing w:line="360" w:lineRule="auto"/>
+              <w:jc w:val="center"/>
+              <w:rPr>
+                <w:b w:val="0"/>
+                <w:sz w:val="22"/>
+                <w:lang w:val="es-MX"/>
+              </w:rPr>
+            </w:pPr>
             <w:r>
               <w:rPr>
                 <w:rFonts w:eastAsiaTheme="minorHAnsi" w:cs="Arial"/>
@@ -3536,8 +3563,25 @@
                 <w:szCs w:val="22"/>
                 <w:lang w:val="es-PE" w:eastAsia="en-US"/>
               </w:rPr>
-              <w:t>5</w:t>
-            </w:r>
+              <w:t>Semana 02</w:t>
+            </w:r>
+          </w:p>
+        </w:tc>
+      </w:tr>
+      <w:tr>
+        <w:tc>
+          <w:tcPr>
+            <w:tcW w:w="5202" w:type="dxa"/>
+          </w:tcPr>
+          <w:p>
+            <w:pPr>
+              <w:spacing w:line="360" w:lineRule="auto"/>
+              <w:rPr>
+                <w:b w:val="0"/>
+                <w:sz w:val="22"/>
+                <w:lang w:val="es-MX"/>
+              </w:rPr>
+            </w:pPr>
             <w:r>
               <w:rPr>
                 <w:rFonts w:eastAsiaTheme="minorHAnsi" w:cs="Arial"/>
@@ -3547,13 +3591,24 @@
                 <w:szCs w:val="22"/>
                 <w:lang w:val="es-PE" w:eastAsia="en-US"/>
               </w:rPr>
-              <w:t>/2025</w:t>
-            </w:r>
-          </w:p>
-        </w:tc>
-        <w:tc>
-          <w:tcPr>
-            <w:tcW w:w="1559" w:type="dxa"/>
+              <w:t>SENATI</w:t>
+            </w:r>
+          </w:p>
+          <w:p>
+            <w:pPr>
+              <w:spacing w:line="360" w:lineRule="auto"/>
+              <w:jc w:val="center"/>
+              <w:rPr>
+                <w:b w:val="0"/>
+                <w:sz w:val="22"/>
+                <w:lang w:val="es-MX"/>
+              </w:rPr>
+            </w:pPr>
+          </w:p>
+        </w:tc>
+        <w:tc>
+          <w:tcPr>
+            <w:tcW w:w="1418" w:type="dxa"/>
           </w:tcPr>
           <w:p>
             <w:pPr>
@@ -3574,7 +3629,149 @@
                 <w:szCs w:val="22"/>
                 <w:lang w:val="es-PE" w:eastAsia="en-US"/>
               </w:rPr>
-              <w:t>Semana 02</w:t>
+              <w:t>1</w:t>
+            </w:r>
+            <w:r>
+              <w:rPr>
+                <w:rFonts w:eastAsiaTheme="minorHAnsi" w:cs="Arial"/>
+                <w:b w:val="0"/>
+                <w:bCs w:val="0"/>
+                <w:sz w:val="22"/>
+                <w:szCs w:val="22"/>
+                <w:lang w:val="es-PE" w:eastAsia="en-US"/>
+              </w:rPr>
+              <w:t>6</w:t>
+            </w:r>
+            <w:r>
+              <w:rPr>
+                <w:rFonts w:eastAsiaTheme="minorHAnsi" w:cs="Arial"/>
+                <w:b w:val="0"/>
+                <w:bCs w:val="0"/>
+                <w:sz w:val="22"/>
+                <w:szCs w:val="22"/>
+                <w:lang w:val="es-PE" w:eastAsia="en-US"/>
+              </w:rPr>
+              <w:t>/</w:t>
+            </w:r>
+            <w:r>
+              <w:rPr>
+                <w:rFonts w:eastAsiaTheme="minorHAnsi" w:cs="Arial"/>
+                <w:b w:val="0"/>
+                <w:bCs w:val="0"/>
+                <w:sz w:val="22"/>
+                <w:szCs w:val="22"/>
+                <w:lang w:val="es-PE" w:eastAsia="en-US"/>
+              </w:rPr>
+              <w:t>06</w:t>
+            </w:r>
+            <w:r>
+              <w:rPr>
+                <w:rFonts w:eastAsiaTheme="minorHAnsi" w:cs="Arial"/>
+                <w:b w:val="0"/>
+                <w:bCs w:val="0"/>
+                <w:sz w:val="22"/>
+                <w:szCs w:val="22"/>
+                <w:lang w:val="es-PE" w:eastAsia="en-US"/>
+              </w:rPr>
+              <w:t>/2025</w:t>
+            </w:r>
+          </w:p>
+        </w:tc>
+        <w:tc>
+          <w:tcPr>
+            <w:tcW w:w="1417" w:type="dxa"/>
+          </w:tcPr>
+          <w:p>
+            <w:pPr>
+              <w:spacing w:line="360" w:lineRule="auto"/>
+              <w:jc w:val="center"/>
+              <w:rPr>
+                <w:b w:val="0"/>
+                <w:sz w:val="22"/>
+                <w:lang w:val="es-MX"/>
+              </w:rPr>
+            </w:pPr>
+            <w:r>
+              <w:rPr>
+                <w:rFonts w:eastAsiaTheme="minorHAnsi" w:cs="Arial"/>
+                <w:b w:val="0"/>
+                <w:bCs w:val="0"/>
+                <w:sz w:val="22"/>
+                <w:szCs w:val="22"/>
+                <w:lang w:val="es-PE" w:eastAsia="en-US"/>
+              </w:rPr>
+              <w:t>2</w:t>
+            </w:r>
+            <w:r>
+              <w:rPr>
+                <w:rFonts w:eastAsiaTheme="minorHAnsi" w:cs="Arial"/>
+                <w:b w:val="0"/>
+                <w:bCs w:val="0"/>
+                <w:sz w:val="22"/>
+                <w:szCs w:val="22"/>
+                <w:lang w:val="es-PE" w:eastAsia="en-US"/>
+              </w:rPr>
+              <w:t>1</w:t>
+            </w:r>
+            <w:r>
+              <w:rPr>
+                <w:rFonts w:eastAsiaTheme="minorHAnsi" w:cs="Arial"/>
+                <w:b w:val="0"/>
+                <w:bCs w:val="0"/>
+                <w:sz w:val="22"/>
+                <w:szCs w:val="22"/>
+                <w:lang w:val="es-PE" w:eastAsia="en-US"/>
+              </w:rPr>
+              <w:t>/</w:t>
+            </w:r>
+            <w:r>
+              <w:rPr>
+                <w:rFonts w:eastAsiaTheme="minorHAnsi" w:cs="Arial"/>
+                <w:b w:val="0"/>
+                <w:bCs w:val="0"/>
+                <w:sz w:val="22"/>
+                <w:szCs w:val="22"/>
+                <w:lang w:val="es-PE" w:eastAsia="en-US"/>
+              </w:rPr>
+              <w:t>06</w:t>
+            </w:r>
+            <w:r>
+              <w:rPr>
+                <w:rFonts w:eastAsiaTheme="minorHAnsi" w:cs="Arial"/>
+                <w:b w:val="0"/>
+                <w:bCs w:val="0"/>
+                <w:sz w:val="22"/>
+                <w:szCs w:val="22"/>
+                <w:lang w:val="es-PE" w:eastAsia="en-US"/>
+              </w:rPr>
+              <w:t>/2025</w:t>
+            </w:r>
+          </w:p>
+        </w:tc>
+        <w:tc>
+          <w:tcPr>
+            <w:tcW w:w="1559" w:type="dxa"/>
+          </w:tcPr>
+          <w:p>
+            <w:pPr>
+              <w:spacing w:line="360" w:lineRule="auto"/>
+              <w:jc w:val="center"/>
+              <w:rPr>
+                <w:b w:val="0"/>
+                <w:sz w:val="22"/>
+                <w:lang w:val="es-MX"/>
+              </w:rPr>
+            </w:pPr>
+            <w:r>
+              <w:rPr>
+                <w:rFonts w:eastAsiaTheme="minorHAnsi" w:cs="Arial"/>
+                <w:b w:val="0"/>
+                <w:bCs w:val="0"/>
+                <w:sz w:val="22"/>
+                <w:szCs w:val="22"/>
+                <w:lang w:val="es-PE" w:eastAsia="en-US"/>
+              </w:rPr>
+              <w:t>Semana 03</w:t>
             </w:r>
           </w:p>
         </w:tc>
@@ -3640,7 +3837,7 @@
                 <w:szCs w:val="22"/>
                 <w:lang w:val="es-PE" w:eastAsia="en-US"/>
               </w:rPr>
-              <w:t>19</w:t>
+              <w:t>2</w:t>
             </w:r>
             <w:r>
               <w:rPr>
@@ -3651,7 +3848,7 @@
                 <w:szCs w:val="22"/>
                 <w:lang w:val="es-PE" w:eastAsia="en-US"/>
               </w:rPr>
-              <w:t>/0</w:t>
+              <w:t>3</w:t>
             </w:r>
             <w:r>
               <w:rPr>
@@ -3662,7 +3859,7 @@
                 <w:szCs w:val="22"/>
                 <w:lang w:val="es-PE" w:eastAsia="en-US"/>
               </w:rPr>
-              <w:t>5</w:t>
+              <w:t>/</w:t>
             </w:r>
             <w:r>
               <w:rPr>
@@ -3673,24 +3870,8 @@
                 <w:szCs w:val="22"/>
                 <w:lang w:val="es-PE" w:eastAsia="en-US"/>
               </w:rPr>
-              <w:t>/2025</w:t>
-            </w:r>
-          </w:p>
-        </w:tc>
-        <w:tc>
-          <w:tcPr>
-            <w:tcW w:w="1417" w:type="dxa"/>
-          </w:tcPr>
-          <w:p>
-            <w:pPr>
-              <w:spacing w:line="360" w:lineRule="auto"/>
-              <w:jc w:val="center"/>
-              <w:rPr>
-                <w:b w:val="0"/>
-                <w:sz w:val="22"/>
-                <w:lang w:val="es-MX"/>
-              </w:rPr>
-            </w:pPr>
+              <w:t>06</w:t>
+            </w:r>
             <w:r>
               <w:rPr>
                 <w:rFonts w:eastAsiaTheme="minorHAnsi" w:cs="Arial"/>
@@ -3700,8 +3881,24 @@
                 <w:szCs w:val="22"/>
                 <w:lang w:val="es-PE" w:eastAsia="en-US"/>
               </w:rPr>
-              <w:t>2</w:t>
-            </w:r>
+              <w:t>/2025</w:t>
+            </w:r>
+          </w:p>
+        </w:tc>
+        <w:tc>
+          <w:tcPr>
+            <w:tcW w:w="1417" w:type="dxa"/>
+          </w:tcPr>
+          <w:p>
+            <w:pPr>
+              <w:spacing w:line="360" w:lineRule="auto"/>
+              <w:jc w:val="center"/>
+              <w:rPr>
+                <w:b w:val="0"/>
+                <w:sz w:val="22"/>
+                <w:lang w:val="es-MX"/>
+              </w:rPr>
+            </w:pPr>
             <w:r>
               <w:rPr>
                 <w:rFonts w:eastAsiaTheme="minorHAnsi" w:cs="Arial"/>
@@ -3711,7 +3908,7 @@
                 <w:szCs w:val="22"/>
                 <w:lang w:val="es-PE" w:eastAsia="en-US"/>
               </w:rPr>
-              <w:t>4</w:t>
+              <w:t>28</w:t>
             </w:r>
             <w:r>
               <w:rPr>
@@ -3722,7 +3919,7 @@
                 <w:szCs w:val="22"/>
                 <w:lang w:val="es-PE" w:eastAsia="en-US"/>
               </w:rPr>
-              <w:t>/0</w:t>
+              <w:t>/</w:t>
             </w:r>
             <w:r>
               <w:rPr>
@@ -3733,215 +3930,7 @@
                 <w:szCs w:val="22"/>
                 <w:lang w:val="es-PE" w:eastAsia="en-US"/>
               </w:rPr>
-              <w:t>5</w:t>
-            </w:r>
-            <w:r>
-              <w:rPr>
-                <w:rFonts w:eastAsiaTheme="minorHAnsi" w:cs="Arial"/>
-                <w:b w:val="0"/>
-                <w:bCs w:val="0"/>
-                <w:sz w:val="22"/>
-                <w:szCs w:val="22"/>
-                <w:lang w:val="es-PE" w:eastAsia="en-US"/>
-              </w:rPr>
-              <w:t>/2025</w:t>
-            </w:r>
-          </w:p>
-        </w:tc>
-        <w:tc>
-          <w:tcPr>
-            <w:tcW w:w="1559" w:type="dxa"/>
-          </w:tcPr>
-          <w:p>
-            <w:pPr>
-              <w:spacing w:line="360" w:lineRule="auto"/>
-              <w:jc w:val="center"/>
-              <w:rPr>
-                <w:b w:val="0"/>
-                <w:sz w:val="22"/>
-                <w:lang w:val="es-MX"/>
-              </w:rPr>
-            </w:pPr>
-            <w:r>
-              <w:rPr>
-                <w:rFonts w:eastAsiaTheme="minorHAnsi" w:cs="Arial"/>
-                <w:b w:val="0"/>
-                <w:bCs w:val="0"/>
-                <w:sz w:val="22"/>
-                <w:szCs w:val="22"/>
-                <w:lang w:val="es-PE" w:eastAsia="en-US"/>
-              </w:rPr>
-              <w:t>Semana 03</w:t>
-            </w:r>
-          </w:p>
-        </w:tc>
-      </w:tr>
-      <w:tr>
-        <w:tc>
-          <w:tcPr>
-            <w:tcW w:w="5202" w:type="dxa"/>
-          </w:tcPr>
-          <w:p>
-            <w:pPr>
-              <w:spacing w:line="360" w:lineRule="auto"/>
-              <w:rPr>
-                <w:b w:val="0"/>
-                <w:sz w:val="22"/>
-                <w:lang w:val="es-MX"/>
-              </w:rPr>
-            </w:pPr>
-            <w:r>
-              <w:rPr>
-                <w:rFonts w:eastAsiaTheme="minorHAnsi" w:cs="Arial"/>
-                <w:b w:val="0"/>
-                <w:bCs w:val="0"/>
-                <w:sz w:val="22"/>
-                <w:szCs w:val="22"/>
-                <w:lang w:val="es-PE" w:eastAsia="en-US"/>
-              </w:rPr>
-              <w:t>SENATI</w:t>
-            </w:r>
-          </w:p>
-          <w:p>
-            <w:pPr>
-              <w:spacing w:line="360" w:lineRule="auto"/>
-              <w:jc w:val="center"/>
-              <w:rPr>
-                <w:b w:val="0"/>
-                <w:sz w:val="22"/>
-                <w:lang w:val="es-MX"/>
-              </w:rPr>
-            </w:pPr>
-          </w:p>
-        </w:tc>
-        <w:tc>
-          <w:tcPr>
-            <w:tcW w:w="1418" w:type="dxa"/>
-          </w:tcPr>
-          <w:p>
-            <w:pPr>
-              <w:spacing w:line="360" w:lineRule="auto"/>
-              <w:jc w:val="center"/>
-              <w:rPr>
-                <w:b w:val="0"/>
-                <w:sz w:val="22"/>
-                <w:lang w:val="es-MX"/>
-              </w:rPr>
-            </w:pPr>
-            <w:r>
-              <w:rPr>
-                <w:rFonts w:eastAsiaTheme="minorHAnsi" w:cs="Arial"/>
-                <w:b w:val="0"/>
-                <w:bCs w:val="0"/>
-                <w:sz w:val="22"/>
-                <w:szCs w:val="22"/>
-                <w:lang w:val="es-PE" w:eastAsia="en-US"/>
-              </w:rPr>
-              <w:t>2</w:t>
-            </w:r>
-            <w:r>
-              <w:rPr>
-                <w:rFonts w:eastAsiaTheme="minorHAnsi" w:cs="Arial"/>
-                <w:b w:val="0"/>
-                <w:bCs w:val="0"/>
-                <w:sz w:val="22"/>
-                <w:szCs w:val="22"/>
-                <w:lang w:val="es-PE" w:eastAsia="en-US"/>
-              </w:rPr>
-              <w:t>6</w:t>
-            </w:r>
-            <w:r>
-              <w:rPr>
-                <w:rFonts w:eastAsiaTheme="minorHAnsi" w:cs="Arial"/>
-                <w:b w:val="0"/>
-                <w:bCs w:val="0"/>
-                <w:sz w:val="22"/>
-                <w:szCs w:val="22"/>
-                <w:lang w:val="es-PE" w:eastAsia="en-US"/>
-              </w:rPr>
-              <w:t>/0</w:t>
-            </w:r>
-            <w:r>
-              <w:rPr>
-                <w:rFonts w:eastAsiaTheme="minorHAnsi" w:cs="Arial"/>
-                <w:b w:val="0"/>
-                <w:bCs w:val="0"/>
-                <w:sz w:val="22"/>
-                <w:szCs w:val="22"/>
-                <w:lang w:val="es-PE" w:eastAsia="en-US"/>
-              </w:rPr>
-              <w:t>5</w:t>
-            </w:r>
-            <w:r>
-              <w:rPr>
-                <w:rFonts w:eastAsiaTheme="minorHAnsi" w:cs="Arial"/>
-                <w:b w:val="0"/>
-                <w:bCs w:val="0"/>
-                <w:sz w:val="22"/>
-                <w:szCs w:val="22"/>
-                <w:lang w:val="es-PE" w:eastAsia="en-US"/>
-              </w:rPr>
-              <w:t>/2025</w:t>
-            </w:r>
-          </w:p>
-        </w:tc>
-        <w:tc>
-          <w:tcPr>
-            <w:tcW w:w="1417" w:type="dxa"/>
-          </w:tcPr>
-          <w:p>
-            <w:pPr>
-              <w:spacing w:line="360" w:lineRule="auto"/>
-              <w:jc w:val="center"/>
-              <w:rPr>
-                <w:b w:val="0"/>
-                <w:sz w:val="22"/>
-                <w:lang w:val="es-MX"/>
-              </w:rPr>
-            </w:pPr>
-            <w:r>
-              <w:rPr>
-                <w:rFonts w:eastAsiaTheme="minorHAnsi" w:cs="Arial"/>
-                <w:b w:val="0"/>
-                <w:bCs w:val="0"/>
-                <w:sz w:val="22"/>
-                <w:szCs w:val="22"/>
-                <w:lang w:val="es-PE" w:eastAsia="en-US"/>
-              </w:rPr>
-              <w:t>3</w:t>
-            </w:r>
-            <w:r>
-              <w:rPr>
-                <w:rFonts w:eastAsiaTheme="minorHAnsi" w:cs="Arial"/>
-                <w:b w:val="0"/>
-                <w:bCs w:val="0"/>
-                <w:sz w:val="22"/>
-                <w:szCs w:val="22"/>
-                <w:lang w:val="es-PE" w:eastAsia="en-US"/>
-              </w:rPr>
-              <w:t>1</w:t>
-            </w:r>
-            <w:r>
-              <w:rPr>
-                <w:rFonts w:eastAsiaTheme="minorHAnsi" w:cs="Arial"/>
-                <w:b w:val="0"/>
-                <w:bCs w:val="0"/>
-                <w:sz w:val="22"/>
-                <w:szCs w:val="22"/>
-                <w:lang w:val="es-PE" w:eastAsia="en-US"/>
-              </w:rPr>
-              <w:t>/0</w:t>
-            </w:r>
-            <w:r>
-              <w:rPr>
-                <w:rFonts w:eastAsiaTheme="minorHAnsi" w:cs="Arial"/>
-                <w:b w:val="0"/>
-                <w:bCs w:val="0"/>
-                <w:sz w:val="22"/>
-                <w:szCs w:val="22"/>
-                <w:lang w:val="es-PE" w:eastAsia="en-US"/>
-              </w:rPr>
-              <w:t>5</w:t>
+              <w:t>06</w:t>
             </w:r>
             <w:r>
               <w:rPr>
@@ -17293,60 +17282,26 @@
               <w:rPr>
                 <w:b w:val="0"/>
                 <w:sz w:val="22"/>
-                <w:szCs w:val="22"/>
-                <w:lang w:val="es-PE"/>
-              </w:rPr>
-              <w:t xml:space="preserve">Realización de prueba </w:t>
+                <w:lang w:val="es-MX"/>
+              </w:rPr>
+              <w:t xml:space="preserve">Aplicación de </w:t>
+            </w:r>
+            <w:r>
+              <w:rPr>
+                <w:b w:val="0"/>
+                <w:sz w:val="22"/>
+                <w:lang w:val="es-MX"/>
+              </w:rPr>
+              <w:t xml:space="preserve">técnicas de aumento de datos mediante </w:t>
             </w:r>
             <w:proofErr w:type="spellStart"/>
             <w:r>
               <w:rPr>
                 <w:b w:val="0"/>
                 <w:sz w:val="22"/>
-                <w:szCs w:val="22"/>
-                <w:lang w:val="es-PE"/>
-              </w:rPr>
-              <w:t>q</w:t>
-            </w:r>
-            <w:bookmarkStart w:id="0" w:name="_GoBack"/>
-            <w:bookmarkEnd w:id="0"/>
-            <w:r>
-              <w:rPr>
-                <w:b w:val="0"/>
-                <w:sz w:val="22"/>
-                <w:szCs w:val="22"/>
-                <w:lang w:val="es-PE"/>
-              </w:rPr>
-              <w:t>uizizz</w:t>
-            </w:r>
-            <w:proofErr w:type="spellEnd"/>
-            <w:r>
-              <w:rPr>
-                <w:b w:val="0"/>
-                <w:sz w:val="22"/>
-                <w:szCs w:val="22"/>
-                <w:lang w:val="es-PE"/>
-              </w:rPr>
-              <w:t xml:space="preserve"> </w:t>
-            </w:r>
-            <w:r>
-              <w:rPr>
-                <w:b w:val="0"/>
-                <w:sz w:val="22"/>
-                <w:szCs w:val="22"/>
-                <w:lang w:val="es-PE"/>
-              </w:rPr>
-              <w:t xml:space="preserve">sobre conceptos básicos de Machine </w:t>
-            </w:r>
-            <w:proofErr w:type="spellStart"/>
-            <w:r>
-              <w:rPr>
-                <w:b w:val="0"/>
-                <w:sz w:val="22"/>
-                <w:szCs w:val="22"/>
-                <w:lang w:val="es-PE"/>
-              </w:rPr>
-              <w:t>Learning</w:t>
+                <w:lang w:val="es-MX"/>
+              </w:rPr>
+              <w:t>ImageDataGenerator</w:t>
             </w:r>
             <w:proofErr w:type="spellEnd"/>
           </w:p>
@@ -17474,6 +17429,24 @@
                 <w:lang w:val="es-MX"/>
               </w:rPr>
             </w:pPr>
+            <w:r>
+              <w:rPr>
+                <w:b w:val="0"/>
+                <w:sz w:val="22"/>
+                <w:szCs w:val="22"/>
+                <w:lang w:val="es-MX"/>
+              </w:rPr>
+              <w:t xml:space="preserve">Uso de red neuronal para predecir el numero de la imagen </w:t>
+            </w:r>
+            <w:r>
+              <w:rPr>
+                <w:b w:val="0"/>
+                <w:sz w:val="22"/>
+                <w:szCs w:val="22"/>
+                <w:lang w:val="es-MX"/>
+              </w:rPr>
+              <w:t>mostrada en escala de grises</w:t>
+            </w:r>
           </w:p>
         </w:tc>
         <w:tc>
@@ -17598,6 +17571,56 @@
                 <w:lang w:val="es-MX"/>
               </w:rPr>
             </w:pPr>
+            <w:r>
+              <w:rPr>
+                <w:b w:val="0"/>
+                <w:sz w:val="22"/>
+                <w:lang w:val="es-MX"/>
+              </w:rPr>
+              <w:t xml:space="preserve">Visualización de </w:t>
+            </w:r>
+            <w:r>
+              <w:rPr>
+                <w:b w:val="0"/>
+                <w:sz w:val="22"/>
+                <w:lang w:val="es-MX"/>
+              </w:rPr>
+              <w:t>la primera imagen y su etiqueta</w:t>
+            </w:r>
+            <w:r>
+              <w:rPr>
+                <w:b w:val="0"/>
+                <w:sz w:val="22"/>
+                <w:lang w:val="es-MX"/>
+              </w:rPr>
+              <w:t xml:space="preserve"> </w:t>
+            </w:r>
+            <w:r>
+              <w:rPr>
+                <w:b w:val="0"/>
+                <w:sz w:val="22"/>
+                <w:lang w:val="es-MX"/>
+              </w:rPr>
+              <w:t>de distribución</w:t>
+            </w:r>
+          </w:p>
+          <w:p>
+            <w:pPr>
+              <w:spacing w:line="360" w:lineRule="auto"/>
+              <w:rPr>
+                <w:b w:val="0"/>
+                <w:sz w:val="22"/>
+                <w:lang w:val="es-PE"/>
+              </w:rPr>
+            </w:pPr>
+            <w:r>
+              <w:rPr>
+                <w:b w:val="0"/>
+                <w:sz w:val="22"/>
+                <w:lang w:val="es-PE"/>
+              </w:rPr>
+              <w:t>Entrenamiento y normalización de los datos de prueba con imgs</w:t>
+            </w:r>
           </w:p>
         </w:tc>
         <w:tc>
@@ -17719,9 +17742,55 @@
               <w:rPr>
                 <w:b w:val="0"/>
                 <w:sz w:val="22"/>
-                <w:lang w:val="es-MX"/>
-              </w:rPr>
-            </w:pPr>
+                <w:lang w:val="es-PE"/>
+              </w:rPr>
+            </w:pPr>
+            <w:r>
+              <w:rPr>
+                <w:b w:val="0"/>
+                <w:sz w:val="22"/>
+                <w:lang w:val="es-MX"/>
+              </w:rPr>
+              <w:t xml:space="preserve">Empleo de </w:t>
+            </w:r>
+            <w:proofErr w:type="spellStart"/>
+            <w:r>
+              <w:rPr>
+                <w:b w:val="0"/>
+                <w:sz w:val="22"/>
+                <w:lang w:val="es-MX"/>
+              </w:rPr>
+              <w:t>ImageDataGenerator</w:t>
+            </w:r>
+            <w:proofErr w:type="spellEnd"/>
+            <w:r>
+              <w:rPr>
+                <w:b w:val="0"/>
+                <w:sz w:val="22"/>
+                <w:lang w:val="es-MX"/>
+              </w:rPr>
+              <w:t xml:space="preserve"> en la red neuronal de etiquetas con </w:t>
+            </w:r>
+            <w:proofErr w:type="spellStart"/>
+            <w:r>
+              <w:rPr>
+                <w:b w:val="0"/>
+                <w:sz w:val="22"/>
+                <w:lang w:val="es-MX"/>
+              </w:rPr>
+              <w:t>to_categorical</w:t>
+            </w:r>
+            <w:proofErr w:type="spellEnd"/>
+            <w:r>
+              <w:rPr>
+                <w:b w:val="0"/>
+                <w:sz w:val="22"/>
+                <w:lang w:val="es-MX"/>
+              </w:rPr>
+              <w:t xml:space="preserve"> + grafico de datos</w:t>
+            </w:r>
+            <w:bookmarkStart w:id="0" w:name="_GoBack"/>
+            <w:bookmarkEnd w:id="0"/>
           </w:p>
         </w:tc>
         <w:tc>
@@ -21505,7 +21574,7 @@
                     </wp:anchor>
                   </w:drawing>
                 </mc:Choice>
-                <mc:Fallback xmlns:oel="http://schemas.microsoft.com/office/2019/extlst" xmlns:w16cex="http://schemas.microsoft.com/office/word/2018/wordml/cex" xmlns:w16="http://schemas.microsoft.com/office/word/2018/wordml" xmlns:w16du="http://schemas.microsoft.com/office/word/2023/wordml/word16du" xmlns:w16sdtdh="http://schemas.microsoft.com/office/word/2020/wordml/sdtdatahash" xmlns:w16sdtfl="http://schemas.microsoft.com/office/word/2024/wordml/sdtformatlock">
+                <mc:Fallback xmlns:w16sdtfl="http://schemas.microsoft.com/office/word/2024/wordml/sdtformatlock" xmlns:w16sdtdh="http://schemas.microsoft.com/office/word/2020/wordml/sdtdatahash" xmlns:w16du="http://schemas.microsoft.com/office/word/2023/wordml/word16du" xmlns:w16="http://schemas.microsoft.com/office/word/2018/wordml" xmlns:w16cex="http://schemas.microsoft.com/office/word/2018/wordml/cex" xmlns:oel="http://schemas.microsoft.com/office/2019/extlst">
                   <w:pict>
                     <v:rect w14:anchorId="18B09586" id="Rectángulo 9" o:spid="_x0000_s1026" style="position:absolute;margin-left:456.15pt;margin-top:4.25pt;width:44.65pt;height:25.85pt;z-index:251674624;visibility:visible;mso-wrap-style:square;mso-wrap-distance-left:9pt;mso-wrap-distance-top:0;mso-wrap-distance-right:9pt;mso-wrap-distance-bottom:0;mso-position-horizontal:absolute;mso-position-horizontal-relative:text;mso-position-vertical:absolute;mso-position-vertical-relative:text;v-text-anchor:middle" o:gfxdata="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" filled="f" strokecolor="#09101d [484]" strokeweight="1pt"/>
                   </w:pict>
@@ -24625,43 +24694,6 @@
 </file>
 
 <file path=customXml/item1.xml><?xml version="1.0" encoding="utf-8"?>
-<?mso-contentType ?>
-<FormTemplates xmlns="http://schemas.microsoft.com/sharepoint/v3/contenttype/forms">
-  <Display>DocumentLibraryForm</Display>
-  <Edit>DocumentLibraryForm</Edit>
-  <New>DocumentLibraryForm</New>
-</FormTemplates>
-</file>
-
-<file path=customXml/item2.xml><?xml version="1.0" encoding="utf-8"?>
-<p:properties xmlns:p="http://schemas.microsoft.com/office/2006/metadata/properties" xmlns:xsi="http://www.w3.org/2001/XMLSchema-instance" xmlns:pc="http://schemas.microsoft.com/office/infopath/2007/PartnerControls">
-  <documentManagement>
-    <TaxCatchAll xmlns="ee27a0f9-7ff9-4c05-b61a-f7053cc3ff56" xsi:nil="true"/>
-    <lcf76f155ced4ddcb4097134ff3c332f xmlns="8b0498ea-4bc6-4676-a87b-9cffe7f59fc7">
-      <Terms xmlns="http://schemas.microsoft.com/office/infopath/2007/PartnerControls"/>
-    </lcf76f155ced4ddcb4097134ff3c332f>
-    <Validado xmlns="8b0498ea-4bc6-4676-a87b-9cffe7f59fc7">false</Validado>
-    <Tarea3 xmlns="8b0498ea-4bc6-4676-a87b-9cffe7f59fc7" xsi:nil="true"/>
-    <NumTareas xmlns="8b0498ea-4bc6-4676-a87b-9cffe7f59fc7" xsi:nil="true"/>
-    <Maquetado xmlns="8b0498ea-4bc6-4676-a87b-9cffe7f59fc7">false</Maquetado>
-    <Validado_v2 xmlns="8b0498ea-4bc6-4676-a87b-9cffe7f59fc7" xsi:nil="true"/>
-    <FECHAYHORA xmlns="8b0498ea-4bc6-4676-a87b-9cffe7f59fc7" xsi:nil="true"/>
-    <Entregado xmlns="8b0498ea-4bc6-4676-a87b-9cffe7f59fc7">false</Entregado>
-    <Asignado xmlns="8b0498ea-4bc6-4676-a87b-9cffe7f59fc7">true</Asignado>
-    <Observado xmlns="8b0498ea-4bc6-4676-a87b-9cffe7f59fc7">false</Observado>
-    <Virtualizado xmlns="8b0498ea-4bc6-4676-a87b-9cffe7f59fc7">false</Virtualizado>
-    <SharedWithUsers xmlns="ee27a0f9-7ff9-4c05-b61a-f7053cc3ff56">
-      <UserInfo>
-        <DisplayName/>
-        <AccountId xsi:nil="true"/>
-        <AccountType/>
-      </UserInfo>
-    </SharedWithUsers>
-  </documentManagement>
-</p:properties>
-</file>
-
-<file path=customXml/item3.xml><?xml version="1.0" encoding="utf-8"?>
 <ct:contentTypeSchema xmlns:ct="http://schemas.microsoft.com/office/2006/metadata/contentType" xmlns:ma="http://schemas.microsoft.com/office/2006/metadata/properties/metaAttributes" ct:_="" ma:_="" ma:contentTypeName="Document" ma:contentTypeID="0x010100795EFC9A07ECD140851F1B2ABF131888" ma:contentTypeVersion="41" ma:contentTypeDescription="Create a new document." ma:contentTypeScope="" ma:versionID="c13993bf92cd8618b9d03b2373163b65">
   <xsd:schema xmlns:xsd="http://www.w3.org/2001/XMLSchema" xmlns:xs="http://www.w3.org/2001/XMLSchema" xmlns:p="http://schemas.microsoft.com/office/2006/metadata/properties" xmlns:ns2="8b0498ea-4bc6-4676-a87b-9cffe7f59fc7" xmlns:ns3="ee27a0f9-7ff9-4c05-b61a-f7053cc3ff56" targetNamespace="http://schemas.microsoft.com/office/2006/metadata/properties" ma:root="true" ma:fieldsID="2a52140dc6e7226b1a07c99ff8b88bdb" ns2:_="" ns3:_="">
     <xsd:import namespace="8b0498ea-4bc6-4676-a87b-9cffe7f59fc7"/>
@@ -24985,30 +25017,48 @@
 </ct:contentTypeSchema>
 </file>
 
+<file path=customXml/item2.xml><?xml version="1.0" encoding="utf-8"?>
+<p:properties xmlns:p="http://schemas.microsoft.com/office/2006/metadata/properties" xmlns:xsi="http://www.w3.org/2001/XMLSchema-instance" xmlns:pc="http://schemas.microsoft.com/office/infopath/2007/PartnerControls">
+  <documentManagement>
+    <TaxCatchAll xmlns="ee27a0f9-7ff9-4c05-b61a-f7053cc3ff56" xsi:nil="true"/>
+    <lcf76f155ced4ddcb4097134ff3c332f xmlns="8b0498ea-4bc6-4676-a87b-9cffe7f59fc7">
+      <Terms xmlns="http://schemas.microsoft.com/office/infopath/2007/PartnerControls"/>
+    </lcf76f155ced4ddcb4097134ff3c332f>
+    <Validado xmlns="8b0498ea-4bc6-4676-a87b-9cffe7f59fc7">false</Validado>
+    <Tarea3 xmlns="8b0498ea-4bc6-4676-a87b-9cffe7f59fc7" xsi:nil="true"/>
+    <NumTareas xmlns="8b0498ea-4bc6-4676-a87b-9cffe7f59fc7" xsi:nil="true"/>
+    <Maquetado xmlns="8b0498ea-4bc6-4676-a87b-9cffe7f59fc7">false</Maquetado>
+    <Validado_v2 xmlns="8b0498ea-4bc6-4676-a87b-9cffe7f59fc7" xsi:nil="true"/>
+    <FECHAYHORA xmlns="8b0498ea-4bc6-4676-a87b-9cffe7f59fc7" xsi:nil="true"/>
+    <Entregado xmlns="8b0498ea-4bc6-4676-a87b-9cffe7f59fc7">false</Entregado>
+    <Asignado xmlns="8b0498ea-4bc6-4676-a87b-9cffe7f59fc7">true</Asignado>
+    <Observado xmlns="8b0498ea-4bc6-4676-a87b-9cffe7f59fc7">false</Observado>
+    <Virtualizado xmlns="8b0498ea-4bc6-4676-a87b-9cffe7f59fc7">false</Virtualizado>
+    <SharedWithUsers xmlns="ee27a0f9-7ff9-4c05-b61a-f7053cc3ff56">
+      <UserInfo>
+        <DisplayName/>
+        <AccountId xsi:nil="true"/>
+        <AccountType/>
+      </UserInfo>
+    </SharedWithUsers>
+  </documentManagement>
+</p:properties>
+</file>
+
+<file path=customXml/item3.xml><?xml version="1.0" encoding="utf-8"?>
+<?mso-contentType ?>
+<FormTemplates xmlns="http://schemas.microsoft.com/sharepoint/v3/contenttype/forms">
+  <Display>DocumentLibraryForm</Display>
+  <Edit>DocumentLibraryForm</Edit>
+  <New>DocumentLibraryForm</New>
+</FormTemplates>
+</file>
+
 <file path=customXml/item4.xml><?xml version="1.0" encoding="utf-8"?>
 <b:Sources xmlns:b="http://schemas.openxmlformats.org/officeDocument/2006/bibliography" xmlns="http://schemas.openxmlformats.org/officeDocument/2006/bibliography" SelectedStyle="\APASixthEditionOfficeOnline.xsl" StyleName="APA" Version="6"/>
 </file>
 
 <file path=customXml/itemProps1.xml><?xml version="1.0" encoding="utf-8"?>
-<ds:datastoreItem xmlns:ds="http://schemas.openxmlformats.org/officeDocument/2006/customXml" ds:itemID="{21DA1112-85AB-4ED2-BDE2-25A2490B57E1}">
-  <ds:schemaRefs>
-    <ds:schemaRef ds:uri="http://schemas.microsoft.com/sharepoint/v3/contenttype/forms"/>
-  </ds:schemaRefs>
-</ds:datastoreItem>
-</file>
-
-<file path=customXml/itemProps2.xml><?xml version="1.0" encoding="utf-8"?>
-<ds:datastoreItem xmlns:ds="http://schemas.openxmlformats.org/officeDocument/2006/customXml" ds:itemID="{8B365F48-C2B5-4E3D-BA44-D9D74DBA7350}">
-  <ds:schemaRefs>
-    <ds:schemaRef ds:uri="http://schemas.microsoft.com/office/2006/metadata/properties"/>
-    <ds:schemaRef ds:uri="http://schemas.microsoft.com/office/infopath/2007/PartnerControls"/>
-    <ds:schemaRef ds:uri="ee27a0f9-7ff9-4c05-b61a-f7053cc3ff56"/>
-    <ds:schemaRef ds:uri="8b0498ea-4bc6-4676-a87b-9cffe7f59fc7"/>
-  </ds:schemaRefs>
-</ds:datastoreItem>
-</file>
-
-<file path=customXml/itemProps3.xml><?xml version="1.0" encoding="utf-8"?>
 <ds:datastoreItem xmlns:ds="http://schemas.openxmlformats.org/officeDocument/2006/customXml" ds:itemID="{D7ECF071-20DC-4082-9978-FE8D605D707A}">
   <ds:schemaRefs>
     <ds:schemaRef ds:uri="http://schemas.microsoft.com/office/2006/metadata/contentType"/>
@@ -25027,8 +25077,27 @@
 </ds:datastoreItem>
 </file>
 
+<file path=customXml/itemProps2.xml><?xml version="1.0" encoding="utf-8"?>
+<ds:datastoreItem xmlns:ds="http://schemas.openxmlformats.org/officeDocument/2006/customXml" ds:itemID="{8B365F48-C2B5-4E3D-BA44-D9D74DBA7350}">
+  <ds:schemaRefs>
+    <ds:schemaRef ds:uri="http://schemas.microsoft.com/office/2006/metadata/properties"/>
+    <ds:schemaRef ds:uri="http://schemas.microsoft.com/office/infopath/2007/PartnerControls"/>
+    <ds:schemaRef ds:uri="ee27a0f9-7ff9-4c05-b61a-f7053cc3ff56"/>
+    <ds:schemaRef ds:uri="8b0498ea-4bc6-4676-a87b-9cffe7f59fc7"/>
+  </ds:schemaRefs>
+</ds:datastoreItem>
+</file>
+
+<file path=customXml/itemProps3.xml><?xml version="1.0" encoding="utf-8"?>
+<ds:datastoreItem xmlns:ds="http://schemas.openxmlformats.org/officeDocument/2006/customXml" ds:itemID="{21DA1112-85AB-4ED2-BDE2-25A2490B57E1}">
+  <ds:schemaRefs>
+    <ds:schemaRef ds:uri="http://schemas.microsoft.com/sharepoint/v3/contenttype/forms"/>
+  </ds:schemaRefs>
+</ds:datastoreItem>
+</file>
+
 <file path=customXml/itemProps4.xml><?xml version="1.0" encoding="utf-8"?>
-<ds:datastoreItem xmlns:ds="http://schemas.openxmlformats.org/officeDocument/2006/customXml" ds:itemID="{1CF7C5F6-A399-4A0B-A34E-183A51D1AA8D}">
+<ds:datastoreItem xmlns:ds="http://schemas.openxmlformats.org/officeDocument/2006/customXml" ds:itemID="{DCAF2B31-AF0E-454A-9693-F9B80D7E959D}">
   <ds:schemaRefs>
     <ds:schemaRef ds:uri="http://schemas.openxmlformats.org/officeDocument/2006/bibliography"/>
   </ds:schemaRefs>

</xml_diff>